<commit_message>
Fini les critiques et résumé des séries francophone
</commit_message>
<xml_diff>
--- a/SAYNA-CULTUREG-PROJET1[1].docx
+++ b/SAYNA-CULTUREG-PROJET1[1].docx
@@ -250,7 +250,6 @@
                               <w:dataBinding w:prefixMappings="xmlns:ns0='http://purl.org/dc/elements/1.1/' xmlns:ns1='http://schemas.openxmlformats.org/package/2006/metadata/core-properties' " w:xpath="/ns1:coreProperties[1]/ns0:title[1]" w:storeItemID="{6C3C8BC8-F283-45AE-878A-BAB7291924A1}"/>
                               <w:text/>
                             </w:sdtPr>
-                            <w:sdtEndPr/>
                             <w:sdtContent>
                               <w:r>
                                 <w:rPr>
@@ -304,7 +303,6 @@
                                 <w:calendar w:val="gregorian"/>
                               </w:date>
                             </w:sdtPr>
-                            <w:sdtEndPr/>
                             <w:sdtContent>
                               <w:r>
                                 <w:rPr>
@@ -332,7 +330,6 @@
                             <w:dataBinding w:prefixMappings="xmlns:ns0='http://schemas.microsoft.com/office/2006/coverPageProps'" w:xpath="/ns0:CoverPageProperties[1]/ns0:Abstract[1]" w:storeItemID="{55AF091B-3C7A-41E3-B477-F2FDAA23CFDA}"/>
                             <w:text/>
                           </w:sdtPr>
-                          <w:sdtEndPr/>
                           <w:sdtContent>
                             <w:p>
                               <w:pPr>
@@ -2158,15 +2155,7 @@
                 <w:sz w:val="22"/>
                 <w:lang w:val="fr-FR"/>
               </w:rPr>
-              <w:t xml:space="preserve">C’est une très grande tragédie  </w:t>
-            </w:r>
-            <w:r>
-              <w:rPr>
-                <w:noProof/>
-                <w:sz w:val="22"/>
-                <w:lang w:val="fr-FR"/>
-              </w:rPr>
-              <w:t>qui est survenue à la Serbie et dans leur système d’éducation récente .En effet, un adolescent de 13 ans a ouvert le feu dans une salle de classe d’une école de Belgrade en serbie .Résultat : 9 morts dont 8 élèves et le gardien d’une école primaire sont morts par balle, 6 enfants et une enseignante sont blessés .Selon les autorités l’étudiant aurait déjà préparé ça à l’avance</w:t>
+              <w:t>C’est une très grande tragédie  qui est survenue à la Serbie et dans leur système d’éducation récente .En effet, un adolescent de 13 ans a ouvert le feu dans une salle de classe d’une école de Belgrade en serbie .Résultat : 9 morts dont 8 élèves et le gardien d’une école primaire sont morts par balle, 6 enfants et une enseignante sont blessés .Selon les autorités l’étudiant aurait déjà préparé ça à l’avance</w:t>
             </w:r>
             <w:r>
               <w:rPr>
@@ -2235,7 +2224,7 @@
       <w:tr>
         <w:tc>
           <w:tcPr>
-            <w:tcW w:w="3043" w:type="dxa"/>
+            <w:tcW w:w="3039" w:type="dxa"/>
           </w:tcPr>
           <w:p>
             <w:pPr>
@@ -2248,7 +2237,7 @@
         </w:tc>
         <w:tc>
           <w:tcPr>
-            <w:tcW w:w="3043" w:type="dxa"/>
+            <w:tcW w:w="3040" w:type="dxa"/>
           </w:tcPr>
           <w:p>
             <w:pPr>
@@ -2270,7 +2259,7 @@
         </w:tc>
         <w:tc>
           <w:tcPr>
-            <w:tcW w:w="3044" w:type="dxa"/>
+            <w:tcW w:w="3041" w:type="dxa"/>
           </w:tcPr>
           <w:p>
             <w:pPr>
@@ -2294,7 +2283,7 @@
       <w:tr>
         <w:tc>
           <w:tcPr>
-            <w:tcW w:w="3043" w:type="dxa"/>
+            <w:tcW w:w="3039" w:type="dxa"/>
           </w:tcPr>
           <w:p>
             <w:pPr>
@@ -2314,7 +2303,7 @@
         </w:tc>
         <w:tc>
           <w:tcPr>
-            <w:tcW w:w="3043" w:type="dxa"/>
+            <w:tcW w:w="3040" w:type="dxa"/>
           </w:tcPr>
           <w:p>
             <w:pPr>
@@ -2369,7 +2358,7 @@
         </w:tc>
         <w:tc>
           <w:tcPr>
-            <w:tcW w:w="3044" w:type="dxa"/>
+            <w:tcW w:w="3041" w:type="dxa"/>
           </w:tcPr>
           <w:p>
             <w:pPr>
@@ -2378,13 +2367,20 @@
                 <w:lang w:val="fr-FR"/>
               </w:rPr>
             </w:pPr>
+            <w:r>
+              <w:rPr>
+                <w:noProof/>
+                <w:lang w:val="fr-FR"/>
+              </w:rPr>
+              <w:t>Ils ont l’air plutôt moderés</w:t>
+            </w:r>
           </w:p>
         </w:tc>
       </w:tr>
       <w:tr>
         <w:tc>
           <w:tcPr>
-            <w:tcW w:w="3043" w:type="dxa"/>
+            <w:tcW w:w="3039" w:type="dxa"/>
           </w:tcPr>
           <w:p>
             <w:pPr>
@@ -2404,7 +2400,7 @@
         </w:tc>
         <w:tc>
           <w:tcPr>
-            <w:tcW w:w="3043" w:type="dxa"/>
+            <w:tcW w:w="3040" w:type="dxa"/>
           </w:tcPr>
           <w:p>
             <w:pPr>
@@ -2426,7 +2422,7 @@
         </w:tc>
         <w:tc>
           <w:tcPr>
-            <w:tcW w:w="3044" w:type="dxa"/>
+            <w:tcW w:w="3041" w:type="dxa"/>
           </w:tcPr>
           <w:p>
             <w:pPr>
@@ -2435,13 +2431,20 @@
                 <w:lang w:val="fr-FR"/>
               </w:rPr>
             </w:pPr>
+            <w:r>
+              <w:rPr>
+                <w:noProof/>
+                <w:lang w:val="fr-FR"/>
+              </w:rPr>
+              <w:t>Ils ont l’air plutôt moderés</w:t>
+            </w:r>
           </w:p>
         </w:tc>
       </w:tr>
       <w:tr>
         <w:tc>
           <w:tcPr>
-            <w:tcW w:w="3043" w:type="dxa"/>
+            <w:tcW w:w="3039" w:type="dxa"/>
           </w:tcPr>
           <w:p>
             <w:pPr>
@@ -2461,7 +2464,7 @@
         </w:tc>
         <w:tc>
           <w:tcPr>
-            <w:tcW w:w="3043" w:type="dxa"/>
+            <w:tcW w:w="3040" w:type="dxa"/>
           </w:tcPr>
           <w:p>
             <w:pPr>
@@ -2477,23 +2480,7 @@
                 <w:sz w:val="22"/>
                 <w:lang w:val="fr-FR"/>
               </w:rPr>
-              <w:t>Actualités nationales</w:t>
-            </w:r>
-            <w:r>
-              <w:rPr>
-                <w:noProof/>
-                <w:sz w:val="22"/>
-                <w:lang w:val="fr-FR"/>
-              </w:rPr>
-              <w:t>(mais un peu plus dans le national)</w:t>
-            </w:r>
-            <w:r>
-              <w:rPr>
-                <w:noProof/>
-                <w:sz w:val="22"/>
-                <w:lang w:val="fr-FR"/>
-              </w:rPr>
-              <w:t xml:space="preserve"> et internationales</w:t>
+              <w:t>Actualités nationales(mais un peu plus dans le national) et internationales</w:t>
             </w:r>
           </w:p>
           <w:p>
@@ -2549,7 +2536,7 @@
         </w:tc>
         <w:tc>
           <w:tcPr>
-            <w:tcW w:w="3044" w:type="dxa"/>
+            <w:tcW w:w="3041" w:type="dxa"/>
           </w:tcPr>
           <w:p>
             <w:pPr>
@@ -2558,6 +2545,13 @@
                 <w:lang w:val="fr-FR"/>
               </w:rPr>
             </w:pPr>
+            <w:r>
+              <w:rPr>
+                <w:noProof/>
+                <w:lang w:val="fr-FR"/>
+              </w:rPr>
+              <w:t>Ils ont l’air plutôt moderés</w:t>
+            </w:r>
           </w:p>
         </w:tc>
       </w:tr>
@@ -4760,14 +4754,12 @@
                 <w:lang w:val="fr-FR"/>
               </w:rPr>
             </w:pPr>
-            <w:proofErr w:type="spellStart"/>
             <w:r>
               <w:rPr>
                 <w:lang w:val="fr-FR"/>
               </w:rPr>
               <w:t>WebmarketingCOM</w:t>
             </w:r>
-            <w:proofErr w:type="spellEnd"/>
           </w:p>
         </w:tc>
       </w:tr>
@@ -5268,15 +5260,13 @@
               </w:rPr>
               <w:t>Résumé de l’</w:t>
             </w:r>
-            <w:proofErr w:type="spellStart"/>
             <w:r>
               <w:rPr>
                 <w:b/>
                 <w:lang w:val="fr-FR"/>
               </w:rPr>
-              <w:t>évenement</w:t>
+              <w:t>évènement</w:t>
             </w:r>
-            <w:proofErr w:type="spellEnd"/>
           </w:p>
         </w:tc>
       </w:tr>
@@ -5308,16 +5298,8 @@
               <w:rPr>
                 <w:lang w:val="fr-FR"/>
               </w:rPr>
-              <w:t xml:space="preserve"> mai historique en </w:t>
+              <w:t xml:space="preserve"> mai historique en france</w:t>
             </w:r>
-            <w:proofErr w:type="spellStart"/>
-            <w:r>
-              <w:rPr>
-                <w:lang w:val="fr-FR"/>
-              </w:rPr>
-              <w:t>france</w:t>
-            </w:r>
-            <w:proofErr w:type="spellEnd"/>
           </w:p>
         </w:tc>
         <w:tc>
@@ -5359,35 +5341,7 @@
               <w:rPr>
                 <w:lang w:val="fr-FR"/>
               </w:rPr>
-              <w:t xml:space="preserve"> mai plus </w:t>
-            </w:r>
-            <w:proofErr w:type="spellStart"/>
-            <w:r>
-              <w:rPr>
-                <w:lang w:val="fr-FR"/>
-              </w:rPr>
-              <w:t>d un</w:t>
-            </w:r>
-            <w:proofErr w:type="spellEnd"/>
-            <w:r>
-              <w:rPr>
-                <w:lang w:val="fr-FR"/>
-              </w:rPr>
-              <w:t xml:space="preserve"> demi millions (selon les syndicats) se serait mobilisés en France durant la fête des travails afin de contrer la </w:t>
-            </w:r>
-            <w:proofErr w:type="spellStart"/>
-            <w:r>
-              <w:rPr>
-                <w:lang w:val="fr-FR"/>
-              </w:rPr>
-              <w:t>reforme</w:t>
-            </w:r>
-            <w:proofErr w:type="spellEnd"/>
-            <w:r>
-              <w:rPr>
-                <w:lang w:val="fr-FR"/>
-              </w:rPr>
-              <w:t xml:space="preserve"> des retraites proposées par le président Emmanuel Macron </w:t>
+              <w:t xml:space="preserve"> mai plus d un demi millions (selon les syndicats) se serait mobilisés en France durant la fête des travails afin de contrer la reforme des retraites proposées par le président Emmanuel Macron </w:t>
             </w:r>
           </w:p>
         </w:tc>
@@ -5517,17 +5471,8 @@
                 <w:b/>
                 <w:lang w:val="fr-FR"/>
               </w:rPr>
-              <w:t>Titre de l’</w:t>
+              <w:t>Titre de l’oeuvre</w:t>
             </w:r>
-            <w:proofErr w:type="spellStart"/>
-            <w:r>
-              <w:rPr>
-                <w:b/>
-                <w:lang w:val="fr-FR"/>
-              </w:rPr>
-              <w:t>oeuvre</w:t>
-            </w:r>
-            <w:proofErr w:type="spellEnd"/>
           </w:p>
         </w:tc>
         <w:tc>
@@ -5626,46 +5571,35 @@
                       <w:sz w:val="22"/>
                       <w:lang w:val="fr-FR"/>
                     </w:rPr>
-                    <w:t xml:space="preserve">par </w:t>
-                  </w:r>
-                  <w:proofErr w:type="spellStart"/>
-                  <w:r>
-                    <w:rPr>
-                      <w:sz w:val="22"/>
-                      <w:lang w:val="fr-FR"/>
-                    </w:rPr>
-                    <w:t>netflix</w:t>
-                  </w:r>
-                  <w:proofErr w:type="spellEnd"/>
-                  <w:r>
-                    <w:rPr>
-                      <w:sz w:val="22"/>
-                      <w:lang w:val="fr-FR"/>
-                    </w:rPr>
-                    <w:t xml:space="preserve"> </w:t>
+                    <w:t>par N</w:t>
                   </w:r>
                   <w:r>
                     <w:rPr>
                       <w:sz w:val="22"/>
                       <w:lang w:val="fr-FR"/>
                     </w:rPr>
-                    <w:t xml:space="preserve">du très célèbre voleur </w:t>
+                    <w:t xml:space="preserve">etflix </w:t>
                   </w:r>
-                  <w:proofErr w:type="spellStart"/>
                   <w:r>
                     <w:rPr>
                       <w:sz w:val="22"/>
                       <w:lang w:val="fr-FR"/>
                     </w:rPr>
-                    <w:t>arsène</w:t>
+                    <w:t>du très célèbre voleur A</w:t>
                   </w:r>
-                  <w:proofErr w:type="spellEnd"/>
                   <w:r>
                     <w:rPr>
                       <w:sz w:val="22"/>
                       <w:lang w:val="fr-FR"/>
                     </w:rPr>
-                    <w:t xml:space="preserve"> </w:t>
+                    <w:t xml:space="preserve">rsène </w:t>
+                  </w:r>
+                  <w:r>
+                    <w:rPr>
+                      <w:sz w:val="22"/>
+                      <w:lang w:val="fr-FR"/>
+                    </w:rPr>
+                    <w:t xml:space="preserve">lupin </w:t>
                   </w:r>
                   <w:r>
                     <w:rPr>
@@ -5700,46 +5634,14 @@
                       <w:sz w:val="22"/>
                       <w:lang w:val="fr-FR"/>
                     </w:rPr>
-                    <w:t xml:space="preserve"> on suit les aventures du voleur </w:t>
-                  </w:r>
-                  <w:proofErr w:type="spellStart"/>
-                  <w:r>
-                    <w:rPr>
-                      <w:sz w:val="22"/>
-                      <w:lang w:val="fr-FR"/>
-                    </w:rPr>
-                    <w:t>Assane</w:t>
-                  </w:r>
-                  <w:proofErr w:type="spellEnd"/>
-                  <w:r>
-                    <w:rPr>
-                      <w:sz w:val="22"/>
-                      <w:lang w:val="fr-FR"/>
-                    </w:rPr>
-                    <w:t xml:space="preserve"> Diop </w:t>
+                    <w:t xml:space="preserve"> on suit les aventures du voleur Assane Diop </w:t>
                   </w:r>
                   <w:r>
                     <w:rPr>
                       <w:sz w:val="22"/>
                       <w:lang w:val="fr-FR"/>
                     </w:rPr>
-                    <w:t xml:space="preserve">interprété par Omar </w:t>
-                  </w:r>
-                  <w:proofErr w:type="spellStart"/>
-                  <w:r>
-                    <w:rPr>
-                      <w:sz w:val="22"/>
-                      <w:lang w:val="fr-FR"/>
-                    </w:rPr>
-                    <w:t>Sy</w:t>
-                  </w:r>
-                  <w:proofErr w:type="spellEnd"/>
-                  <w:r>
-                    <w:rPr>
-                      <w:sz w:val="22"/>
-                      <w:lang w:val="fr-FR"/>
-                    </w:rPr>
-                    <w:t xml:space="preserve">  </w:t>
+                    <w:t xml:space="preserve">interprété par Omar Sy  </w:t>
                   </w:r>
                   <w:r>
                     <w:rPr>
@@ -5753,23 +5655,21 @@
                       <w:sz w:val="22"/>
                       <w:lang w:val="fr-FR"/>
                     </w:rPr>
-                    <w:t xml:space="preserve"> d’un grand injustice accusé d’un crime qu’il </w:t>
+                    <w:t xml:space="preserve"> d’un grand inju</w:t>
                   </w:r>
-                  <w:proofErr w:type="spellStart"/>
                   <w:r>
                     <w:rPr>
                       <w:sz w:val="22"/>
                       <w:lang w:val="fr-FR"/>
                     </w:rPr>
-                    <w:t>n a</w:t>
+                    <w:t>stice accusé d’un crime qu’il n’</w:t>
                   </w:r>
-                  <w:proofErr w:type="spellEnd"/>
                   <w:r>
                     <w:rPr>
                       <w:sz w:val="22"/>
                       <w:lang w:val="fr-FR"/>
                     </w:rPr>
-                    <w:t xml:space="preserve"> pas commis et qui a fini par se suicider en prison.</w:t>
+                    <w:t>a pas commis et qui a fini par se suicider en prison.</w:t>
                   </w:r>
                   <w:r>
                     <w:rPr>
@@ -5777,23 +5677,7 @@
                       <w:lang w:val="fr-FR"/>
                     </w:rPr>
                     <w:br/>
-                    <w:t xml:space="preserve">Et l’une des principales acteurs de ce drame n’est nulle autre que Hubert </w:t>
-                  </w:r>
-                  <w:proofErr w:type="spellStart"/>
-                  <w:r>
-                    <w:rPr>
-                      <w:sz w:val="22"/>
-                      <w:lang w:val="fr-FR"/>
-                    </w:rPr>
-                    <w:t>Pellegrini</w:t>
-                  </w:r>
-                  <w:proofErr w:type="spellEnd"/>
-                  <w:r>
-                    <w:rPr>
-                      <w:sz w:val="22"/>
-                      <w:lang w:val="fr-FR"/>
-                    </w:rPr>
-                    <w:t>, l’ennemi jurée du protagoniste et ayant trahi sa famille .</w:t>
+                    <w:t>Et l’une des principales acteurs de ce drame n’est nulle autre que Hubert Pellegrini, l’ennemi jurée du protagoniste et ayant trahi sa famille .</w:t>
                   </w:r>
                 </w:p>
               </w:tc>
@@ -5835,23 +5719,7 @@
                       <w:sz w:val="22"/>
                       <w:lang w:val="fr-FR"/>
                     </w:rPr>
-                    <w:t xml:space="preserve">Omar </w:t>
-                  </w:r>
-                  <w:proofErr w:type="spellStart"/>
-                  <w:r>
-                    <w:rPr>
-                      <w:sz w:val="22"/>
-                      <w:lang w:val="fr-FR"/>
-                    </w:rPr>
-                    <w:t>Sy</w:t>
-                  </w:r>
-                  <w:proofErr w:type="spellEnd"/>
-                  <w:r>
-                    <w:rPr>
-                      <w:sz w:val="22"/>
-                      <w:lang w:val="fr-FR"/>
-                    </w:rPr>
-                    <w:t xml:space="preserve"> est un très bon acteur et incarne son personnage principal avec un certain charme et humour mais malheureusement à mes yeux.</w:t>
+                    <w:t>Omar Sy est un très bon acteur et incarne son personnage principal avec un certain charme et humour mais malheureusement à mes yeux.</w:t>
                   </w:r>
                 </w:p>
                 <w:p>
@@ -5898,63 +5766,27 @@
                       <w:lang w:val="fr-FR"/>
                     </w:rPr>
                   </w:pPr>
-                  <w:proofErr w:type="spellStart"/>
                   <w:r>
                     <w:rPr>
                       <w:sz w:val="22"/>
                       <w:lang w:val="fr-FR"/>
                     </w:rPr>
-                    <w:t>Meme</w:t>
+                    <w:t>Même</w:t>
                   </w:r>
-                  <w:proofErr w:type="spellEnd"/>
                   <w:r>
                     <w:rPr>
                       <w:sz w:val="22"/>
                       <w:lang w:val="fr-FR"/>
                     </w:rPr>
-                    <w:t xml:space="preserve"> si Omar </w:t>
+                    <w:t xml:space="preserve"> si Omar Sy joue très bien son personnage , le personnage d’Omar Sy est pas assez complexe et manque de profondeur, on ne ressent pas aussi cet aura de mystère que l’on a en présence du gentleman </w:t>
                   </w:r>
-                  <w:proofErr w:type="spellStart"/>
                   <w:r>
                     <w:rPr>
                       <w:sz w:val="22"/>
                       <w:lang w:val="fr-FR"/>
                     </w:rPr>
-                    <w:t>Sy</w:t>
+                    <w:t>cambrioleur</w:t>
                   </w:r>
-                  <w:proofErr w:type="spellEnd"/>
-                  <w:r>
-                    <w:rPr>
-                      <w:sz w:val="22"/>
-                      <w:lang w:val="fr-FR"/>
-                    </w:rPr>
-                    <w:t xml:space="preserve"> joue très bien son personnage , le personnage d’Omar </w:t>
-                  </w:r>
-                  <w:proofErr w:type="spellStart"/>
-                  <w:r>
-                    <w:rPr>
-                      <w:sz w:val="22"/>
-                      <w:lang w:val="fr-FR"/>
-                    </w:rPr>
-                    <w:t>Sy</w:t>
-                  </w:r>
-                  <w:proofErr w:type="spellEnd"/>
-                  <w:r>
-                    <w:rPr>
-                      <w:sz w:val="22"/>
-                      <w:lang w:val="fr-FR"/>
-                    </w:rPr>
-                    <w:t xml:space="preserve"> est pas assez complexe et manque de profondeur, on ne ressent pas aussi cet aura de mystère que l’on a en présence du gentleman </w:t>
-                  </w:r>
-                  <w:proofErr w:type="spellStart"/>
-                  <w:r>
-                    <w:rPr>
-                      <w:sz w:val="22"/>
-                      <w:lang w:val="fr-FR"/>
-                    </w:rPr>
-                    <w:t>cambioleur</w:t>
-                  </w:r>
-                  <w:proofErr w:type="spellEnd"/>
                   <w:r>
                     <w:rPr>
                       <w:sz w:val="22"/>
@@ -6017,6 +5849,7 @@
                 <w:p>
                   <w:pPr>
                     <w:rPr>
+                      <w:sz w:val="22"/>
                       <w:lang w:val="fr-FR"/>
                     </w:rPr>
                   </w:pPr>
@@ -6036,9 +5869,102 @@
                 <w:p>
                   <w:pPr>
                     <w:rPr>
+                      <w:sz w:val="22"/>
                       <w:lang w:val="fr-FR"/>
                     </w:rPr>
                   </w:pPr>
+                  <w:r>
+                    <w:rPr>
+                      <w:sz w:val="24"/>
+                      <w:lang w:val="fr-FR"/>
+                    </w:rPr>
+                    <w:t>Série</w:t>
+                  </w:r>
+                  <w:r>
+                    <w:rPr>
+                      <w:sz w:val="24"/>
+                      <w:lang w:val="fr-FR"/>
+                    </w:rPr>
+                    <w:t xml:space="preserve"> </w:t>
+                  </w:r>
+                  <w:r>
+                    <w:rPr>
+                      <w:sz w:val="24"/>
+                      <w:lang w:val="fr-FR"/>
+                    </w:rPr>
+                    <w:t>télévisée</w:t>
+                  </w:r>
+                  <w:r>
+                    <w:rPr>
+                      <w:sz w:val="24"/>
+                      <w:lang w:val="fr-FR"/>
+                    </w:rPr>
+                    <w:t xml:space="preserve"> française crée par fabrice Gobert.</w:t>
+                  </w:r>
+                  <w:r>
+                    <w:rPr>
+                      <w:sz w:val="24"/>
+                      <w:lang w:val="fr-FR"/>
+                    </w:rPr>
+                    <w:t xml:space="preserve"> </w:t>
+                  </w:r>
+                  <w:r>
+                    <w:rPr>
+                      <w:sz w:val="24"/>
+                      <w:lang w:val="fr-FR"/>
+                    </w:rPr>
+                    <w:t xml:space="preserve">Elle raconte l’histoire des </w:t>
+                  </w:r>
+                  <w:r>
+                    <w:rPr>
+                      <w:sz w:val="24"/>
+                      <w:lang w:val="fr-FR"/>
+                    </w:rPr>
+                    <w:t xml:space="preserve">habitants montagnards confrontés à </w:t>
+                  </w:r>
+                  <w:r>
+                    <w:rPr>
+                      <w:sz w:val="24"/>
+                      <w:lang w:val="fr-FR"/>
+                    </w:rPr>
+                    <w:t>des évènements surnaturels</w:t>
+                  </w:r>
+                  <w:r>
+                    <w:rPr>
+                      <w:sz w:val="24"/>
+                      <w:lang w:val="fr-FR"/>
+                    </w:rPr>
+                    <w:t xml:space="preserve"> : des personnes décédées réapparaissent mystérieusement, sans </w:t>
+                  </w:r>
+                  <w:r>
+                    <w:rPr>
+                      <w:sz w:val="24"/>
+                      <w:lang w:val="fr-FR"/>
+                    </w:rPr>
+                    <w:t>n’avoir vieilli ni</w:t>
+                  </w:r>
+                  <w:r>
+                    <w:rPr>
+                      <w:sz w:val="24"/>
+                      <w:lang w:val="fr-FR"/>
+                    </w:rPr>
+                    <w:t xml:space="preserve"> changé. Les revenants tentent alors de reprendre leur vie là ou ils l’ont laissée.mais leur présence bouleverse la vie des vivant.La série aborde des thèmes profonds comme la vie après la mort ;le deuil ;les secrets de famille ; les conflits entre generation.La série a été diffusé  la 1</w:t>
+                  </w:r>
+                  <w:r>
+                    <w:rPr>
+                      <w:sz w:val="24"/>
+                      <w:vertAlign w:val="superscript"/>
+                      <w:lang w:val="fr-FR"/>
+                    </w:rPr>
+                    <w:t>ère</w:t>
+                  </w:r>
+                  <w:r>
+                    <w:rPr>
+                      <w:sz w:val="24"/>
+                      <w:lang w:val="fr-FR"/>
+                    </w:rPr>
+                    <w:t xml:space="preserve"> fois en 2012 sur la chaine française canal+.</w:t>
+                  </w:r>
                 </w:p>
               </w:tc>
             </w:tr>
@@ -6050,6 +5976,7 @@
                 <w:p>
                   <w:pPr>
                     <w:rPr>
+                      <w:sz w:val="22"/>
                       <w:lang w:val="fr-FR"/>
                     </w:rPr>
                   </w:pPr>
@@ -6068,10 +5995,122 @@
                 </w:tcPr>
                 <w:p>
                   <w:pPr>
+                    <w:pStyle w:val="Paragraphedeliste"/>
+                    <w:numPr>
+                      <w:ilvl w:val="0"/>
+                      <w:numId w:val="32"/>
+                    </w:numPr>
                     <w:rPr>
+                      <w:sz w:val="22"/>
                       <w:lang w:val="fr-FR"/>
                     </w:rPr>
                   </w:pPr>
+                  <w:r>
+                    <w:rPr>
+                      <w:sz w:val="22"/>
+                      <w:lang w:val="fr-FR"/>
+                    </w:rPr>
+                    <w:t xml:space="preserve">L’intrigue avec les morts vivants est </w:t>
+                  </w:r>
+                  <w:proofErr w:type="gramStart"/>
+                  <w:r>
+                    <w:rPr>
+                      <w:sz w:val="22"/>
+                      <w:lang w:val="fr-FR"/>
+                    </w:rPr>
+                    <w:t>original</w:t>
+                  </w:r>
+                  <w:proofErr w:type="gramEnd"/>
+                  <w:r>
+                    <w:rPr>
+                      <w:sz w:val="22"/>
+                      <w:lang w:val="fr-FR"/>
+                    </w:rPr>
+                    <w:t xml:space="preserve"> donnant une ambiance mystérieuse et captivante </w:t>
+                  </w:r>
+                </w:p>
+                <w:p>
+                  <w:pPr>
+                    <w:pStyle w:val="Paragraphedeliste"/>
+                    <w:numPr>
+                      <w:ilvl w:val="0"/>
+                      <w:numId w:val="32"/>
+                    </w:numPr>
+                    <w:rPr>
+                      <w:sz w:val="22"/>
+                      <w:lang w:val="fr-FR"/>
+                    </w:rPr>
+                  </w:pPr>
+                  <w:r>
+                    <w:rPr>
+                      <w:sz w:val="22"/>
+                      <w:lang w:val="fr-FR"/>
+                    </w:rPr>
+                    <w:t xml:space="preserve">Un peu trop lent dans l’intrigue </w:t>
+                  </w:r>
+                </w:p>
+                <w:p>
+                  <w:pPr>
+                    <w:pStyle w:val="Paragraphedeliste"/>
+                    <w:numPr>
+                      <w:ilvl w:val="0"/>
+                      <w:numId w:val="32"/>
+                    </w:numPr>
+                    <w:rPr>
+                      <w:sz w:val="22"/>
+                      <w:lang w:val="fr-FR"/>
+                    </w:rPr>
+                  </w:pPr>
+                  <w:r>
+                    <w:rPr>
+                      <w:sz w:val="22"/>
+                      <w:lang w:val="fr-FR"/>
+                    </w:rPr>
+                    <w:t xml:space="preserve">La bande son est vraiment agréable pour les oreilles et </w:t>
+                  </w:r>
+                  <w:r>
+                    <w:rPr>
+                      <w:sz w:val="22"/>
+                      <w:lang w:val="fr-FR"/>
+                    </w:rPr>
+                    <w:lastRenderedPageBreak/>
+                    <w:t xml:space="preserve">donne une ambiance plutôt unique </w:t>
+                  </w:r>
+                </w:p>
+                <w:p>
+                  <w:pPr>
+                    <w:pStyle w:val="Paragraphedeliste"/>
+                    <w:numPr>
+                      <w:ilvl w:val="0"/>
+                      <w:numId w:val="32"/>
+                    </w:numPr>
+                    <w:rPr>
+                      <w:sz w:val="22"/>
+                      <w:lang w:val="fr-FR"/>
+                    </w:rPr>
+                  </w:pPr>
+                  <w:r>
+                    <w:rPr>
+                      <w:sz w:val="22"/>
+                      <w:lang w:val="fr-FR"/>
+                    </w:rPr>
+                    <w:t>La fin est plutôt décevante</w:t>
+                  </w:r>
+                  <w:r>
+                    <w:rPr>
+                      <w:rFonts w:ascii="Segoe UI Symbol" w:hAnsi="Segoe UI Symbol"/>
+                      <w:sz w:val="22"/>
+                      <w:lang w:val="fr-FR"/>
+                    </w:rPr>
+                    <w:t xml:space="preserve">😭 </w:t>
+                  </w:r>
+                  <w:r>
+                    <w:rPr>
+                      <w:sz w:val="22"/>
+                      <w:lang w:val="fr-FR"/>
+                    </w:rPr>
+                    <w:t xml:space="preserve"> et nous laisse à notre faim et l’explication des revenants est trop vague.</w:t>
+                  </w:r>
                 </w:p>
               </w:tc>
             </w:tr>
@@ -6079,6 +6118,7 @@
           <w:p>
             <w:pPr>
               <w:rPr>
+                <w:sz w:val="22"/>
                 <w:lang w:val="fr-FR"/>
               </w:rPr>
             </w:pPr>
@@ -6100,6 +6140,7 @@
               <w:rPr>
                 <w:lang w:val="fr-FR"/>
               </w:rPr>
+              <w:lastRenderedPageBreak/>
               <w:t>Baron noir</w:t>
             </w:r>
           </w:p>
@@ -6148,6 +6189,48 @@
                       <w:lang w:val="fr-FR"/>
                     </w:rPr>
                   </w:pPr>
+                  <w:r>
+                    <w:rPr>
+                      <w:sz w:val="22"/>
+                      <w:lang w:val="fr-FR"/>
+                    </w:rPr>
+                    <w:t>Série politique française qui suit Philippe Rickwaert</w:t>
+                  </w:r>
+                  <w:r>
+                    <w:rPr>
+                      <w:sz w:val="22"/>
+                      <w:lang w:val="fr-FR"/>
+                    </w:rPr>
+                    <w:t xml:space="preserve"> joué par kad Merald  est un homme politique ambitieux et controversée, </w:t>
+                  </w:r>
+                  <w:r>
+                    <w:rPr>
+                      <w:sz w:val="22"/>
+                      <w:lang w:val="fr-FR"/>
+                    </w:rPr>
+                    <w:t xml:space="preserve"> un maire </w:t>
+                  </w:r>
+                  <w:r>
+                    <w:rPr>
+                      <w:sz w:val="22"/>
+                      <w:lang w:val="fr-FR"/>
+                    </w:rPr>
+                    <w:t>trahi par son mentor utilisant parfois des méthodes peu scrupuleuse pour parvenir à ses fins( une sorte d’anti-héros) doit se battre afin de regagner son pouvoir</w:t>
+                  </w:r>
+                  <w:r>
+                    <w:rPr>
+                      <w:sz w:val="22"/>
+                      <w:lang w:val="fr-FR"/>
+                    </w:rPr>
+                    <w:t xml:space="preserve"> </w:t>
+                  </w:r>
+                  <w:r>
+                    <w:rPr>
+                      <w:sz w:val="22"/>
+                      <w:lang w:val="fr-FR"/>
+                    </w:rPr>
+                    <w:t>et affronter des adversaires comme Francis Laugier ;Amélie Dorendeu ou Michel Dival.</w:t>
+                  </w:r>
                 </w:p>
               </w:tc>
             </w:tr>
@@ -6177,10 +6260,77 @@
                 </w:tcPr>
                 <w:p>
                   <w:pPr>
+                    <w:pStyle w:val="Paragraphedeliste"/>
+                    <w:numPr>
+                      <w:ilvl w:val="0"/>
+                      <w:numId w:val="28"/>
+                    </w:numPr>
+                    <w:rPr>
+                      <w:sz w:val="22"/>
+                      <w:lang w:val="fr-FR"/>
+                    </w:rPr>
+                  </w:pPr>
+                  <w:r>
+                    <w:rPr>
+                      <w:sz w:val="22"/>
+                      <w:lang w:val="fr-FR"/>
+                    </w:rPr>
+                    <w:t>La scène politique a l’air plutôt bien représenté</w:t>
+                  </w:r>
+                </w:p>
+                <w:p>
+                  <w:pPr>
+                    <w:pStyle w:val="Paragraphedeliste"/>
+                    <w:numPr>
+                      <w:ilvl w:val="0"/>
+                      <w:numId w:val="28"/>
+                    </w:numPr>
+                    <w:rPr>
+                      <w:sz w:val="22"/>
+                      <w:lang w:val="fr-FR"/>
+                    </w:rPr>
+                  </w:pPr>
+                  <w:r>
+                    <w:rPr>
+                      <w:sz w:val="22"/>
+                      <w:lang w:val="fr-FR"/>
+                    </w:rPr>
+                    <w:t>Une intrigue captivante</w:t>
+                  </w:r>
+                </w:p>
+                <w:p>
+                  <w:pPr>
+                    <w:pStyle w:val="Paragraphedeliste"/>
+                    <w:numPr>
+                      <w:ilvl w:val="0"/>
+                      <w:numId w:val="28"/>
+                    </w:numPr>
+                    <w:rPr>
+                      <w:sz w:val="22"/>
+                      <w:lang w:val="fr-FR"/>
+                    </w:rPr>
+                  </w:pPr>
+                  <w:r>
+                    <w:rPr>
+                      <w:sz w:val="22"/>
+                      <w:lang w:val="fr-FR"/>
+                    </w:rPr>
+                    <w:t xml:space="preserve">Le fait que le héros soit un personnage sombre et non un idéaliste politique qui veut la paix dans le monde est vraiment une bonne idée </w:t>
+                  </w:r>
+                </w:p>
+                <w:p>
+                  <w:pPr>
                     <w:rPr>
                       <w:lang w:val="fr-FR"/>
                     </w:rPr>
                   </w:pPr>
+                  <w:r>
+                    <w:rPr>
+                      <w:sz w:val="22"/>
+                      <w:lang w:val="fr-FR"/>
+                    </w:rPr>
+                    <w:t>Manque un peu de dynamisme</w:t>
+                  </w:r>
                 </w:p>
               </w:tc>
             </w:tr>
@@ -6254,9 +6404,139 @@
                 <w:p>
                   <w:pPr>
                     <w:rPr>
+                      <w:sz w:val="22"/>
+                      <w:szCs w:val="22"/>
                       <w:lang w:val="fr-FR"/>
                     </w:rPr>
                   </w:pPr>
+                  <w:r>
+                    <w:rPr>
+                      <w:sz w:val="22"/>
+                      <w:szCs w:val="22"/>
+                      <w:lang w:val="fr-FR"/>
+                    </w:rPr>
+                    <w:t xml:space="preserve">Elle suit les aventures des agents de stars du cinéma qui doivent gérer les problèmes de leurs clients, tout en essayant de sauver leur agence en </w:t>
+                  </w:r>
+                  <w:r>
+                    <w:rPr>
+                      <w:sz w:val="22"/>
+                      <w:szCs w:val="22"/>
+                      <w:lang w:val="fr-FR"/>
+                    </w:rPr>
+                    <w:t xml:space="preserve">difficulté. Le personnage principal Gabriel Sarda interprété par </w:t>
+                  </w:r>
+                  <w:r>
+                    <w:rPr>
+                      <w:sz w:val="22"/>
+                      <w:szCs w:val="22"/>
+                      <w:lang w:val="fr-FR"/>
+                    </w:rPr>
+                    <w:t xml:space="preserve">Grégory Montel.Gabriel travaille pour l’agence ASK qui représente plusieurs acteurs et va devoir surmonter les différents défis, et problèmes auxquels les agents artistiques doivent faire </w:t>
+                  </w:r>
+                  <w:r>
+                    <w:rPr>
+                      <w:sz w:val="22"/>
+                      <w:szCs w:val="22"/>
+                      <w:lang w:val="fr-FR"/>
+                    </w:rPr>
+                    <w:t>face. La série</w:t>
+                  </w:r>
+                  <w:r>
+                    <w:rPr>
+                      <w:sz w:val="22"/>
+                      <w:szCs w:val="22"/>
+                      <w:lang w:val="fr-FR"/>
+                    </w:rPr>
+                    <w:t xml:space="preserve"> est aussi célèbre pour l’apparition des personnages célèbre jouant leur propre </w:t>
+                  </w:r>
+                  <w:r>
+                    <w:rPr>
+                      <w:sz w:val="22"/>
+                      <w:szCs w:val="22"/>
+                      <w:lang w:val="fr-FR"/>
+                    </w:rPr>
+                    <w:t>rôle</w:t>
+                  </w:r>
+                  <w:r>
+                    <w:rPr>
+                      <w:sz w:val="22"/>
+                      <w:szCs w:val="22"/>
+                      <w:lang w:val="fr-FR"/>
+                    </w:rPr>
+                    <w:t xml:space="preserve"> dans la vrai vie  comme Cécile de </w:t>
+                  </w:r>
+                  <w:r>
+                    <w:rPr>
+                      <w:sz w:val="22"/>
+                      <w:szCs w:val="22"/>
+                      <w:lang w:val="fr-FR"/>
+                    </w:rPr>
+                    <w:t>France </w:t>
+                  </w:r>
+                  <w:r>
+                    <w:rPr>
+                      <w:sz w:val="22"/>
+                      <w:szCs w:val="22"/>
+                      <w:lang w:val="fr-FR"/>
+                    </w:rPr>
+                    <w:t>;Nathalie baye</w:t>
+                  </w:r>
+                  <w:r>
+                    <w:rPr>
+                      <w:sz w:val="22"/>
+                      <w:szCs w:val="22"/>
+                      <w:lang w:val="fr-FR"/>
+                    </w:rPr>
+                    <w:t> </w:t>
+                  </w:r>
+                  <w:r>
+                    <w:rPr>
+                      <w:sz w:val="22"/>
+                      <w:szCs w:val="22"/>
+                      <w:lang w:val="fr-FR"/>
+                    </w:rPr>
+                    <w:t xml:space="preserve">;Jean </w:t>
+                  </w:r>
+                  <w:r>
+                    <w:rPr>
+                      <w:sz w:val="22"/>
+                      <w:szCs w:val="22"/>
+                      <w:lang w:val="fr-FR"/>
+                    </w:rPr>
+                    <w:t>Dujardin, ou</w:t>
+                  </w:r>
+                  <w:r>
+                    <w:rPr>
+                      <w:sz w:val="22"/>
+                      <w:szCs w:val="22"/>
+                      <w:lang w:val="fr-FR"/>
+                    </w:rPr>
+                    <w:t xml:space="preserve"> Monica Belluci</w:t>
+                  </w:r>
+                  <w:r>
+                    <w:rPr>
+                      <w:sz w:val="22"/>
+                      <w:szCs w:val="22"/>
+                      <w:lang w:val="fr-FR"/>
+                    </w:rPr>
+                    <w:t> </w:t>
+                  </w:r>
+                  <w:r>
+                    <w:rPr>
+                      <w:sz w:val="22"/>
+                      <w:szCs w:val="22"/>
+                      <w:lang w:val="fr-FR"/>
+                    </w:rPr>
+                    <w:t>;</w:t>
+                  </w:r>
+                  <w:r>
+                    <w:rPr>
+                      <w:sz w:val="22"/>
+                      <w:szCs w:val="22"/>
+                      <w:lang w:val="fr-FR"/>
+                    </w:rPr>
+                    <w:t xml:space="preserve"> etc.</w:t>
+                  </w:r>
                 </w:p>
               </w:tc>
             </w:tr>
@@ -6276,6 +6556,7 @@
                       <w:sz w:val="22"/>
                       <w:lang w:val="fr-FR"/>
                     </w:rPr>
+                    <w:lastRenderedPageBreak/>
                     <w:t>Critique</w:t>
                   </w:r>
                 </w:p>
@@ -6286,10 +6567,90 @@
                 </w:tcPr>
                 <w:p>
                   <w:pPr>
+                    <w:pStyle w:val="Paragraphedeliste"/>
+                    <w:numPr>
+                      <w:ilvl w:val="0"/>
+                      <w:numId w:val="27"/>
+                    </w:numPr>
                     <w:rPr>
+                      <w:sz w:val="22"/>
                       <w:lang w:val="fr-FR"/>
                     </w:rPr>
                   </w:pPr>
+                  <w:r>
+                    <w:rPr>
+                      <w:sz w:val="22"/>
+                      <w:lang w:val="fr-FR"/>
+                    </w:rPr>
+                    <w:t>L’apparition des stars célèbre comme Monicca belluci ou Jean-Dujardin est plutôt cool</w:t>
+                  </w:r>
+                </w:p>
+                <w:p>
+                  <w:pPr>
+                    <w:pStyle w:val="Paragraphedeliste"/>
+                    <w:numPr>
+                      <w:ilvl w:val="0"/>
+                      <w:numId w:val="27"/>
+                    </w:numPr>
+                    <w:rPr>
+                      <w:sz w:val="22"/>
+                      <w:lang w:val="fr-FR"/>
+                    </w:rPr>
+                  </w:pPr>
+                  <w:r>
+                    <w:rPr>
+                      <w:sz w:val="22"/>
+                      <w:lang w:val="fr-FR"/>
+                    </w:rPr>
+                    <w:t>L’humour, le casting prestigieux est également saluable</w:t>
+                  </w:r>
+                </w:p>
+                <w:p>
+                  <w:pPr>
+                    <w:pStyle w:val="Paragraphedeliste"/>
+                    <w:numPr>
+                      <w:ilvl w:val="0"/>
+                      <w:numId w:val="27"/>
+                    </w:numPr>
+                    <w:rPr>
+                      <w:sz w:val="22"/>
+                      <w:lang w:val="fr-FR"/>
+                    </w:rPr>
+                  </w:pPr>
+                  <w:r>
+                    <w:rPr>
+                      <w:sz w:val="22"/>
+                      <w:lang w:val="fr-FR"/>
+                    </w:rPr>
+                    <w:t xml:space="preserve">Une bonne mise en scène pour présenter les tensions dramatiques </w:t>
+                  </w:r>
+                </w:p>
+                <w:p>
+                  <w:pPr>
+                    <w:pStyle w:val="Paragraphedeliste"/>
+                    <w:numPr>
+                      <w:ilvl w:val="0"/>
+                      <w:numId w:val="27"/>
+                    </w:numPr>
+                    <w:rPr>
+                      <w:sz w:val="22"/>
+                      <w:lang w:val="fr-FR"/>
+                    </w:rPr>
+                  </w:pPr>
+                  <w:r>
+                    <w:rPr>
+                      <w:sz w:val="22"/>
+                      <w:lang w:val="fr-FR"/>
+                    </w:rPr>
+                    <w:t xml:space="preserve">Manque de développement pour les personnages secondaires et manque un peu de profondeur pour les intrigues personnelles des agents </w:t>
+                  </w:r>
+                  <w:r>
+                    <w:rPr>
+                      <w:sz w:val="22"/>
+                      <w:lang w:val="fr-FR"/>
+                    </w:rPr>
+                    <w:br/>
+                  </w:r>
                 </w:p>
               </w:tc>
             </w:tr>
@@ -6318,6 +6679,7 @@
               <w:rPr>
                 <w:lang w:val="fr-FR"/>
               </w:rPr>
+              <w:lastRenderedPageBreak/>
               <w:t>Engrenages</w:t>
             </w:r>
           </w:p>
@@ -6363,9 +6725,58 @@
                 <w:p>
                   <w:pPr>
                     <w:rPr>
+                      <w:sz w:val="22"/>
                       <w:lang w:val="fr-FR"/>
                     </w:rPr>
                   </w:pPr>
+                  <w:r>
+                    <w:rPr>
+                      <w:lang w:val="fr-FR"/>
+                    </w:rPr>
+                    <w:t xml:space="preserve">On </w:t>
+                  </w:r>
+                  <w:r>
+                    <w:rPr>
+                      <w:sz w:val="22"/>
+                      <w:lang w:val="fr-FR"/>
+                    </w:rPr>
+                    <w:t xml:space="preserve">suit les aventures d’un groupes d’enquêteurs </w:t>
+                  </w:r>
+                  <w:r>
+                    <w:rPr>
+                      <w:sz w:val="22"/>
+                      <w:lang w:val="fr-FR"/>
+                    </w:rPr>
+                    <w:t xml:space="preserve">avec à son bord  la </w:t>
+                  </w:r>
+                  <w:r>
+                    <w:rPr>
+                      <w:sz w:val="22"/>
+                      <w:lang w:val="fr-FR"/>
+                    </w:rPr>
+                    <w:t xml:space="preserve">capitaine </w:t>
+                  </w:r>
+                  <w:r>
+                    <w:rPr>
+                      <w:sz w:val="22"/>
+                      <w:lang w:val="fr-FR"/>
+                    </w:rPr>
+                    <w:t xml:space="preserve">de  police Laure Berthaud interprété par Caroline Proust   et aussi personnage principal </w:t>
+                  </w:r>
+                  <w:r>
+                    <w:rPr>
+                      <w:sz w:val="22"/>
+                      <w:lang w:val="fr-FR"/>
+                    </w:rPr>
+                    <w:t xml:space="preserve"> tentent de résoudre des  </w:t>
+                  </w:r>
+                  <w:r>
+                    <w:rPr>
+                      <w:sz w:val="22"/>
+                      <w:lang w:val="fr-FR"/>
+                    </w:rPr>
+                    <w:t>crimes violent à Paris.La série explore également Les implications sociales et politiques des crimes afin de donner plus de profondeur.</w:t>
+                  </w:r>
                 </w:p>
               </w:tc>
             </w:tr>
@@ -6395,10 +6806,70 @@
                 </w:tcPr>
                 <w:p>
                   <w:pPr>
+                    <w:pStyle w:val="Paragraphedeliste"/>
+                    <w:numPr>
+                      <w:ilvl w:val="0"/>
+                      <w:numId w:val="30"/>
+                    </w:numPr>
                     <w:rPr>
+                      <w:sz w:val="22"/>
                       <w:lang w:val="fr-FR"/>
                     </w:rPr>
                   </w:pPr>
+                  <w:r>
+                    <w:rPr>
+                      <w:sz w:val="22"/>
+                      <w:lang w:val="fr-FR"/>
+                    </w:rPr>
+                    <w:t xml:space="preserve">Une série bien violentes et sombres </w:t>
+                  </w:r>
+                </w:p>
+                <w:p>
+                  <w:pPr>
+                    <w:pStyle w:val="Paragraphedeliste"/>
+                    <w:numPr>
+                      <w:ilvl w:val="0"/>
+                      <w:numId w:val="30"/>
+                    </w:numPr>
+                    <w:rPr>
+                      <w:sz w:val="22"/>
+                      <w:lang w:val="fr-FR"/>
+                    </w:rPr>
+                  </w:pPr>
+                  <w:r>
+                    <w:rPr>
+                      <w:sz w:val="22"/>
+                      <w:lang w:val="fr-FR"/>
+                    </w:rPr>
+                    <w:t xml:space="preserve">Les personnages sont un peu trop stéreotypées </w:t>
+                  </w:r>
+                </w:p>
+                <w:p>
+                  <w:pPr>
+                    <w:pStyle w:val="Paragraphedeliste"/>
+                    <w:numPr>
+                      <w:ilvl w:val="0"/>
+                      <w:numId w:val="30"/>
+                    </w:numPr>
+                    <w:rPr>
+                      <w:sz w:val="22"/>
+                      <w:lang w:val="fr-FR"/>
+                    </w:rPr>
+                  </w:pPr>
+                  <w:r>
+                    <w:rPr>
+                      <w:sz w:val="22"/>
+                      <w:lang w:val="fr-FR"/>
+                    </w:rPr>
+                    <w:t xml:space="preserve">C’est bien que la série s’attaque à des sujets sérieux comme le terrorisme </w:t>
+                  </w:r>
+                  <w:r>
+                    <w:rPr>
+                      <w:sz w:val="22"/>
+                      <w:lang w:val="fr-FR"/>
+                    </w:rPr>
+                    <w:t>,la corruption et les tensions raciales en France.</w:t>
+                  </w:r>
                 </w:p>
               </w:tc>
             </w:tr>
@@ -6441,9 +6912,9 @@
         <w:tblLook w:val="04A0" w:firstRow="1" w:lastRow="0" w:firstColumn="1" w:lastColumn="0" w:noHBand="0" w:noVBand="1"/>
       </w:tblPr>
       <w:tblGrid>
-        <w:gridCol w:w="3039"/>
         <w:gridCol w:w="3040"/>
-        <w:gridCol w:w="3041"/>
+        <w:gridCol w:w="3040"/>
+        <w:gridCol w:w="3040"/>
       </w:tblGrid>
       <w:tr>
         <w:tc>
@@ -6509,17 +6980,8 @@
                 <w:b/>
                 <w:lang w:val="fr-FR"/>
               </w:rPr>
-              <w:t xml:space="preserve">Textes de présentation de la </w:t>
+              <w:t>Textes de présentation de la déstinaton</w:t>
             </w:r>
-            <w:proofErr w:type="spellStart"/>
-            <w:r>
-              <w:rPr>
-                <w:b/>
-                <w:lang w:val="fr-FR"/>
-              </w:rPr>
-              <w:t>déstinaton</w:t>
-            </w:r>
-            <w:proofErr w:type="spellEnd"/>
           </w:p>
         </w:tc>
       </w:tr>
@@ -6528,18 +6990,67 @@
           <w:tcPr>
             <w:tcW w:w="3043" w:type="dxa"/>
           </w:tcPr>
+          <w:tbl>
+            <w:tblPr>
+              <w:tblStyle w:val="Tableaufinancier"/>
+              <w:tblW w:w="0" w:type="auto"/>
+              <w:tblLook w:val="04A0" w:firstRow="1" w:lastRow="0" w:firstColumn="1" w:lastColumn="0" w:noHBand="0" w:noVBand="1"/>
+            </w:tblPr>
+            <w:tblGrid>
+              <w:gridCol w:w="2823"/>
+            </w:tblGrid>
+            <w:tr>
+              <w:trPr>
+                <w:cnfStyle w:val="100000000000" w:firstRow="1" w:lastRow="0" w:firstColumn="0" w:lastColumn="0" w:oddVBand="0" w:evenVBand="0" w:oddHBand="0" w:evenHBand="0" w:firstRowFirstColumn="0" w:firstRowLastColumn="0" w:lastRowFirstColumn="0" w:lastRowLastColumn="0"/>
+              </w:trPr>
+              <w:tc>
+                <w:tcPr>
+                  <w:cnfStyle w:val="001000000000" w:firstRow="0" w:lastRow="0" w:firstColumn="1" w:lastColumn="0" w:oddVBand="0" w:evenVBand="0" w:oddHBand="0" w:evenHBand="0" w:firstRowFirstColumn="0" w:firstRowLastColumn="0" w:lastRowFirstColumn="0" w:lastRowLastColumn="0"/>
+                  <w:tcW w:w="2823" w:type="dxa"/>
+                </w:tcPr>
+                <w:p>
+                  <w:pPr>
+                    <w:rPr>
+                      <w:lang w:val="fr-FR"/>
+                    </w:rPr>
+                  </w:pPr>
+                  <w:r>
+                    <w:rPr>
+                      <w:lang w:val="fr-FR"/>
+                    </w:rPr>
+                    <w:t>madagascar</w:t>
+                  </w:r>
+                </w:p>
+              </w:tc>
+            </w:tr>
+            <w:tr>
+              <w:tc>
+                <w:tcPr>
+                  <w:cnfStyle w:val="001000000000" w:firstRow="0" w:lastRow="0" w:firstColumn="1" w:lastColumn="0" w:oddVBand="0" w:evenVBand="0" w:oddHBand="0" w:evenHBand="0" w:firstRowFirstColumn="0" w:firstRowLastColumn="0" w:lastRowFirstColumn="0" w:lastRowLastColumn="0"/>
+                  <w:tcW w:w="2823" w:type="dxa"/>
+                </w:tcPr>
+                <w:p>
+                  <w:pPr>
+                    <w:rPr>
+                      <w:lang w:val="fr-FR"/>
+                    </w:rPr>
+                  </w:pPr>
+                  <w:r>
+                    <w:rPr>
+                      <w:lang w:val="fr-FR"/>
+                    </w:rPr>
+                    <w:t>Nosy-Be</w:t>
+                  </w:r>
+                </w:p>
+              </w:tc>
+            </w:tr>
+          </w:tbl>
           <w:p>
             <w:pPr>
               <w:rPr>
                 <w:lang w:val="fr-FR"/>
               </w:rPr>
             </w:pPr>
-            <w:r>
-              <w:rPr>
-                <w:lang w:val="fr-FR"/>
-              </w:rPr>
-              <w:t>Nosy-Be</w:t>
-            </w:r>
           </w:p>
         </w:tc>
         <w:tc>
@@ -6572,18 +7083,68 @@
           <w:tcPr>
             <w:tcW w:w="3043" w:type="dxa"/>
           </w:tcPr>
+          <w:tbl>
+            <w:tblPr>
+              <w:tblStyle w:val="Tableaufinancier"/>
+              <w:tblW w:w="0" w:type="auto"/>
+              <w:tblLook w:val="04A0" w:firstRow="1" w:lastRow="0" w:firstColumn="1" w:lastColumn="0" w:noHBand="0" w:noVBand="1"/>
+            </w:tblPr>
+            <w:tblGrid>
+              <w:gridCol w:w="2823"/>
+            </w:tblGrid>
+            <w:tr>
+              <w:trPr>
+                <w:cnfStyle w:val="100000000000" w:firstRow="1" w:lastRow="0" w:firstColumn="0" w:lastColumn="0" w:oddVBand="0" w:evenVBand="0" w:oddHBand="0" w:evenHBand="0" w:firstRowFirstColumn="0" w:firstRowLastColumn="0" w:lastRowFirstColumn="0" w:lastRowLastColumn="0"/>
+              </w:trPr>
+              <w:tc>
+                <w:tcPr>
+                  <w:cnfStyle w:val="001000000000" w:firstRow="0" w:lastRow="0" w:firstColumn="1" w:lastColumn="0" w:oddVBand="0" w:evenVBand="0" w:oddHBand="0" w:evenHBand="0" w:firstRowFirstColumn="0" w:firstRowLastColumn="0" w:lastRowFirstColumn="0" w:lastRowLastColumn="0"/>
+                  <w:tcW w:w="2823" w:type="dxa"/>
+                </w:tcPr>
+                <w:p>
+                  <w:pPr>
+                    <w:rPr>
+                      <w:lang w:val="fr-FR"/>
+                    </w:rPr>
+                  </w:pPr>
+                  <w:r>
+                    <w:rPr>
+                      <w:lang w:val="fr-FR"/>
+                    </w:rPr>
+                    <w:t>madagascar</w:t>
+                  </w:r>
+                </w:p>
+              </w:tc>
+            </w:tr>
+            <w:tr>
+              <w:tc>
+                <w:tcPr>
+                  <w:cnfStyle w:val="001000000000" w:firstRow="0" w:lastRow="0" w:firstColumn="1" w:lastColumn="0" w:oddVBand="0" w:evenVBand="0" w:oddHBand="0" w:evenHBand="0" w:firstRowFirstColumn="0" w:firstRowLastColumn="0" w:lastRowFirstColumn="0" w:lastRowLastColumn="0"/>
+                  <w:tcW w:w="2823" w:type="dxa"/>
+                </w:tcPr>
+                <w:p>
+                  <w:pPr>
+                    <w:rPr>
+                      <w:lang w:val="fr-FR"/>
+                    </w:rPr>
+                  </w:pPr>
+                  <w:r>
+                    <w:rPr>
+                      <w:lang w:val="fr-FR"/>
+                    </w:rPr>
+                    <w:lastRenderedPageBreak/>
+                    <w:t>Sainte-Marie</w:t>
+                  </w:r>
+                </w:p>
+              </w:tc>
+            </w:tr>
+          </w:tbl>
           <w:p>
             <w:pPr>
               <w:rPr>
                 <w:lang w:val="fr-FR"/>
               </w:rPr>
             </w:pPr>
-            <w:r>
-              <w:rPr>
-                <w:lang w:val="fr-FR"/>
-              </w:rPr>
-              <w:t>Sainte-Marie</w:t>
-            </w:r>
           </w:p>
         </w:tc>
         <w:tc>
@@ -6616,6 +7177,49 @@
           <w:tcPr>
             <w:tcW w:w="3043" w:type="dxa"/>
           </w:tcPr>
+          <w:tbl>
+            <w:tblPr>
+              <w:tblStyle w:val="Tableaufinancier"/>
+              <w:tblW w:w="0" w:type="auto"/>
+              <w:tblLook w:val="04A0" w:firstRow="1" w:lastRow="0" w:firstColumn="1" w:lastColumn="0" w:noHBand="0" w:noVBand="1"/>
+            </w:tblPr>
+            <w:tblGrid>
+              <w:gridCol w:w="2823"/>
+            </w:tblGrid>
+            <w:tr>
+              <w:trPr>
+                <w:cnfStyle w:val="100000000000" w:firstRow="1" w:lastRow="0" w:firstColumn="0" w:lastColumn="0" w:oddVBand="0" w:evenVBand="0" w:oddHBand="0" w:evenHBand="0" w:firstRowFirstColumn="0" w:firstRowLastColumn="0" w:lastRowFirstColumn="0" w:lastRowLastColumn="0"/>
+              </w:trPr>
+              <w:tc>
+                <w:tcPr>
+                  <w:cnfStyle w:val="001000000000" w:firstRow="0" w:lastRow="0" w:firstColumn="1" w:lastColumn="0" w:oddVBand="0" w:evenVBand="0" w:oddHBand="0" w:evenHBand="0" w:firstRowFirstColumn="0" w:firstRowLastColumn="0" w:lastRowFirstColumn="0" w:lastRowLastColumn="0"/>
+                  <w:tcW w:w="2823" w:type="dxa"/>
+                </w:tcPr>
+                <w:p>
+                  <w:pPr>
+                    <w:rPr>
+                      <w:lang w:val="fr-FR"/>
+                    </w:rPr>
+                  </w:pPr>
+                </w:p>
+              </w:tc>
+            </w:tr>
+            <w:tr>
+              <w:tc>
+                <w:tcPr>
+                  <w:cnfStyle w:val="001000000000" w:firstRow="0" w:lastRow="0" w:firstColumn="1" w:lastColumn="0" w:oddVBand="0" w:evenVBand="0" w:oddHBand="0" w:evenHBand="0" w:firstRowFirstColumn="0" w:firstRowLastColumn="0" w:lastRowFirstColumn="0" w:lastRowLastColumn="0"/>
+                  <w:tcW w:w="2823" w:type="dxa"/>
+                </w:tcPr>
+                <w:p>
+                  <w:pPr>
+                    <w:rPr>
+                      <w:lang w:val="fr-FR"/>
+                    </w:rPr>
+                  </w:pPr>
+                </w:p>
+              </w:tc>
+            </w:tr>
+          </w:tbl>
           <w:p>
             <w:pPr>
               <w:rPr>
@@ -6654,6 +7258,55 @@
           <w:tcPr>
             <w:tcW w:w="3043" w:type="dxa"/>
           </w:tcPr>
+          <w:tbl>
+            <w:tblPr>
+              <w:tblStyle w:val="Tableaufinancier"/>
+              <w:tblW w:w="0" w:type="auto"/>
+              <w:tblLook w:val="04A0" w:firstRow="1" w:lastRow="0" w:firstColumn="1" w:lastColumn="0" w:noHBand="0" w:noVBand="1"/>
+            </w:tblPr>
+            <w:tblGrid>
+              <w:gridCol w:w="2823"/>
+            </w:tblGrid>
+            <w:tr>
+              <w:trPr>
+                <w:cnfStyle w:val="100000000000" w:firstRow="1" w:lastRow="0" w:firstColumn="0" w:lastColumn="0" w:oddVBand="0" w:evenVBand="0" w:oddHBand="0" w:evenHBand="0" w:firstRowFirstColumn="0" w:firstRowLastColumn="0" w:lastRowFirstColumn="0" w:lastRowLastColumn="0"/>
+              </w:trPr>
+              <w:tc>
+                <w:tcPr>
+                  <w:cnfStyle w:val="001000000000" w:firstRow="0" w:lastRow="0" w:firstColumn="1" w:lastColumn="0" w:oddVBand="0" w:evenVBand="0" w:oddHBand="0" w:evenHBand="0" w:firstRowFirstColumn="0" w:firstRowLastColumn="0" w:lastRowFirstColumn="0" w:lastRowLastColumn="0"/>
+                  <w:tcW w:w="2823" w:type="dxa"/>
+                </w:tcPr>
+                <w:p>
+                  <w:pPr>
+                    <w:rPr>
+                      <w:lang w:val="fr-FR"/>
+                    </w:rPr>
+                  </w:pPr>
+                  <w:r>
+                    <w:rPr>
+                      <w:lang w:val="fr-FR"/>
+                    </w:rPr>
+                    <w:t>madagascar</w:t>
+                  </w:r>
+                </w:p>
+              </w:tc>
+            </w:tr>
+            <w:tr>
+              <w:tc>
+                <w:tcPr>
+                  <w:cnfStyle w:val="001000000000" w:firstRow="0" w:lastRow="0" w:firstColumn="1" w:lastColumn="0" w:oddVBand="0" w:evenVBand="0" w:oddHBand="0" w:evenHBand="0" w:firstRowFirstColumn="0" w:firstRowLastColumn="0" w:lastRowFirstColumn="0" w:lastRowLastColumn="0"/>
+                  <w:tcW w:w="2823" w:type="dxa"/>
+                </w:tcPr>
+                <w:p>
+                  <w:pPr>
+                    <w:rPr>
+                      <w:lang w:val="fr-FR"/>
+                    </w:rPr>
+                  </w:pPr>
+                </w:p>
+              </w:tc>
+            </w:tr>
+          </w:tbl>
           <w:p>
             <w:pPr>
               <w:rPr>
@@ -6692,6 +7345,61 @@
           <w:tcPr>
             <w:tcW w:w="3043" w:type="dxa"/>
           </w:tcPr>
+          <w:tbl>
+            <w:tblPr>
+              <w:tblStyle w:val="Tableaufinancier"/>
+              <w:tblW w:w="0" w:type="auto"/>
+              <w:tblLook w:val="04A0" w:firstRow="1" w:lastRow="0" w:firstColumn="1" w:lastColumn="0" w:noHBand="0" w:noVBand="1"/>
+            </w:tblPr>
+            <w:tblGrid>
+              <w:gridCol w:w="2823"/>
+            </w:tblGrid>
+            <w:tr>
+              <w:trPr>
+                <w:cnfStyle w:val="100000000000" w:firstRow="1" w:lastRow="0" w:firstColumn="0" w:lastColumn="0" w:oddVBand="0" w:evenVBand="0" w:oddHBand="0" w:evenHBand="0" w:firstRowFirstColumn="0" w:firstRowLastColumn="0" w:lastRowFirstColumn="0" w:lastRowLastColumn="0"/>
+              </w:trPr>
+              <w:tc>
+                <w:tcPr>
+                  <w:cnfStyle w:val="001000000000" w:firstRow="0" w:lastRow="0" w:firstColumn="1" w:lastColumn="0" w:oddVBand="0" w:evenVBand="0" w:oddHBand="0" w:evenHBand="0" w:firstRowFirstColumn="0" w:firstRowLastColumn="0" w:lastRowFirstColumn="0" w:lastRowLastColumn="0"/>
+                  <w:tcW w:w="2823" w:type="dxa"/>
+                </w:tcPr>
+                <w:p>
+                  <w:pPr>
+                    <w:rPr>
+                      <w:lang w:val="fr-FR"/>
+                    </w:rPr>
+                  </w:pPr>
+                  <w:r>
+                    <w:rPr>
+                      <w:lang w:val="fr-FR"/>
+                    </w:rPr>
+                    <w:t>madagascar</w:t>
+                  </w:r>
+                </w:p>
+              </w:tc>
+            </w:tr>
+            <w:tr>
+              <w:tc>
+                <w:tcPr>
+                  <w:cnfStyle w:val="001000000000" w:firstRow="0" w:lastRow="0" w:firstColumn="1" w:lastColumn="0" w:oddVBand="0" w:evenVBand="0" w:oddHBand="0" w:evenHBand="0" w:firstRowFirstColumn="0" w:firstRowLastColumn="0" w:lastRowFirstColumn="0" w:lastRowLastColumn="0"/>
+                  <w:tcW w:w="2823" w:type="dxa"/>
+                </w:tcPr>
+                <w:p>
+                  <w:pPr>
+                    <w:rPr>
+                      <w:lang w:val="fr-FR"/>
+                    </w:rPr>
+                  </w:pPr>
+                  <w:r>
+                    <w:rPr>
+                      <w:lang w:val="fr-FR"/>
+                    </w:rPr>
+                    <w:t>Nosy-Be</w:t>
+                  </w:r>
+                </w:p>
+              </w:tc>
+            </w:tr>
+          </w:tbl>
           <w:p>
             <w:pPr>
               <w:rPr>
@@ -6836,15 +7544,12 @@
                 <w:lang w:val="fr-FR"/>
               </w:rPr>
             </w:pPr>
-            <w:proofErr w:type="spellStart"/>
             <w:r>
               <w:rPr>
                 <w:lang w:val="fr-FR"/>
               </w:rPr>
-              <w:lastRenderedPageBreak/>
               <w:t>chatGPT</w:t>
             </w:r>
-            <w:proofErr w:type="spellEnd"/>
           </w:p>
         </w:tc>
         <w:tc>
@@ -6887,19 +7592,11 @@
                 <w:lang w:val="fr-FR"/>
               </w:rPr>
             </w:pPr>
-            <w:proofErr w:type="spellStart"/>
             <w:r>
               <w:rPr>
                 <w:lang w:val="fr-FR"/>
               </w:rPr>
-              <w:t>Leotechmaker</w:t>
-            </w:r>
-            <w:proofErr w:type="spellEnd"/>
-            <w:r>
-              <w:rPr>
-                <w:lang w:val="fr-FR"/>
-              </w:rPr>
-              <w:t xml:space="preserve"> [titre de la vidéo</w:t>
+              <w:t>Leotechmaker [titre de la vidéo</w:t>
             </w:r>
             <w:proofErr w:type="gramStart"/>
             <w:r>
@@ -6927,41 +7624,19 @@
                 <w:lang w:val="fr-FR"/>
               </w:rPr>
             </w:pPr>
-            <w:proofErr w:type="spellStart"/>
             <w:proofErr w:type="gramStart"/>
             <w:r>
               <w:rPr>
                 <w:lang w:val="fr-FR"/>
               </w:rPr>
-              <w:t>Hugodecrypte</w:t>
-            </w:r>
-            <w:proofErr w:type="spellEnd"/>
-            <w:r>
-              <w:rPr>
-                <w:lang w:val="fr-FR"/>
-              </w:rPr>
-              <w:t>[</w:t>
+              <w:t>Hugodecrypte[</w:t>
             </w:r>
             <w:proofErr w:type="gramEnd"/>
             <w:r>
               <w:rPr>
                 <w:lang w:val="fr-FR"/>
               </w:rPr>
-              <w:t xml:space="preserve">Titre de la vidéo :pourquoi </w:t>
-            </w:r>
-            <w:proofErr w:type="spellStart"/>
-            <w:r>
-              <w:rPr>
-                <w:lang w:val="fr-FR"/>
-              </w:rPr>
-              <w:t>chatGPT</w:t>
-            </w:r>
-            <w:proofErr w:type="spellEnd"/>
-            <w:r>
-              <w:rPr>
-                <w:lang w:val="fr-FR"/>
-              </w:rPr>
-              <w:t xml:space="preserve"> est une révolution (qui inquiète)</w:t>
+              <w:t>Titre de la vidéo :pourquoi chatGPT est une révolution (qui inquiète)</w:t>
             </w:r>
           </w:p>
           <w:p>
@@ -7124,31 +7799,13 @@
                 <w:lang w:val="fr-FR"/>
               </w:rPr>
             </w:pPr>
-            <w:proofErr w:type="spellStart"/>
             <w:r>
               <w:rPr>
                 <w:sz w:val="24"/>
                 <w:lang w:val="fr-FR"/>
               </w:rPr>
-              <w:t>ChatGPT</w:t>
+              <w:t>ChatGPT est une IA conversationnelle développé par openAI</w:t>
             </w:r>
-            <w:proofErr w:type="spellEnd"/>
-            <w:r>
-              <w:rPr>
-                <w:sz w:val="24"/>
-                <w:lang w:val="fr-FR"/>
-              </w:rPr>
-              <w:t xml:space="preserve"> est une IA conversationnelle développé par </w:t>
-            </w:r>
-            <w:proofErr w:type="spellStart"/>
-            <w:r>
-              <w:rPr>
-                <w:sz w:val="24"/>
-                <w:lang w:val="fr-FR"/>
-              </w:rPr>
-              <w:t>openAI</w:t>
-            </w:r>
-            <w:proofErr w:type="spellEnd"/>
             <w:r>
               <w:rPr>
                 <w:sz w:val="24"/>
@@ -7156,7 +7813,6 @@
               </w:rPr>
               <w:t xml:space="preserve"> et spécialisé dans le </w:t>
             </w:r>
-            <w:proofErr w:type="spellStart"/>
             <w:proofErr w:type="gramStart"/>
             <w:r>
               <w:rPr>
@@ -7165,117 +7821,20 @@
               </w:rPr>
               <w:t>dialogue.L’agent</w:t>
             </w:r>
-            <w:proofErr w:type="spellEnd"/>
             <w:proofErr w:type="gramEnd"/>
             <w:r>
               <w:rPr>
                 <w:sz w:val="24"/>
                 <w:lang w:val="fr-FR"/>
               </w:rPr>
-              <w:t xml:space="preserve"> conversationnel de </w:t>
-            </w:r>
-            <w:proofErr w:type="spellStart"/>
-            <w:r>
-              <w:rPr>
-                <w:sz w:val="24"/>
-                <w:lang w:val="fr-FR"/>
-              </w:rPr>
-              <w:t>chatGPT</w:t>
-            </w:r>
-            <w:proofErr w:type="spellEnd"/>
-            <w:r>
-              <w:rPr>
-                <w:sz w:val="24"/>
-                <w:lang w:val="fr-FR"/>
-              </w:rPr>
-              <w:t xml:space="preserve"> repose sur le modèle de langage GPT d’</w:t>
-            </w:r>
-            <w:proofErr w:type="spellStart"/>
-            <w:r>
-              <w:rPr>
-                <w:sz w:val="24"/>
-                <w:lang w:val="fr-FR"/>
-              </w:rPr>
-              <w:t>openAI</w:t>
-            </w:r>
-            <w:proofErr w:type="spellEnd"/>
-            <w:r>
-              <w:rPr>
-                <w:sz w:val="24"/>
-                <w:lang w:val="fr-FR"/>
-              </w:rPr>
-              <w:t xml:space="preserve"> , et est affiné en </w:t>
-            </w:r>
-            <w:proofErr w:type="spellStart"/>
-            <w:r>
-              <w:rPr>
-                <w:sz w:val="24"/>
-                <w:lang w:val="fr-FR"/>
-              </w:rPr>
-              <w:t>continu.chatGPT</w:t>
-            </w:r>
-            <w:proofErr w:type="spellEnd"/>
-            <w:r>
-              <w:rPr>
-                <w:sz w:val="24"/>
-                <w:lang w:val="fr-FR"/>
-              </w:rPr>
-              <w:t xml:space="preserve"> peut </w:t>
-            </w:r>
-            <w:proofErr w:type="spellStart"/>
-            <w:r>
-              <w:rPr>
-                <w:sz w:val="24"/>
-                <w:lang w:val="fr-FR"/>
-              </w:rPr>
-              <w:t>génerer</w:t>
-            </w:r>
-            <w:proofErr w:type="spellEnd"/>
-            <w:r>
-              <w:rPr>
-                <w:sz w:val="24"/>
-                <w:lang w:val="fr-FR"/>
-              </w:rPr>
-              <w:t xml:space="preserve"> des réponses à des questions ; faire des traductions de texte ; d’</w:t>
+              <w:t xml:space="preserve"> conversationnel de chatGPT repose sur le modèle de langage GPT d’openAI , et est affiné en continu.chatGPT peut génerer des réponses à des questions ; faire des traductions de texte ; d’</w:t>
             </w:r>
             <w:r>
               <w:rPr>
                 <w:sz w:val="24"/>
                 <w:lang w:val="fr-FR"/>
               </w:rPr>
-              <w:t xml:space="preserve">écrire des articles, tenir des conversations avec des humains , synthétiser du texte suivant un ensemble de contraintes. Mais surtout il peut aider les </w:t>
-            </w:r>
-            <w:proofErr w:type="spellStart"/>
-            <w:r>
-              <w:rPr>
-                <w:sz w:val="24"/>
-                <w:lang w:val="fr-FR"/>
-              </w:rPr>
-              <w:t>dévellopeurs</w:t>
-            </w:r>
-            <w:proofErr w:type="spellEnd"/>
-            <w:r>
-              <w:rPr>
-                <w:sz w:val="24"/>
-                <w:lang w:val="fr-FR"/>
-              </w:rPr>
-              <w:t xml:space="preserve"> et peut </w:t>
-            </w:r>
-            <w:proofErr w:type="spellStart"/>
-            <w:r>
-              <w:rPr>
-                <w:sz w:val="24"/>
-                <w:lang w:val="fr-FR"/>
-              </w:rPr>
-              <w:t>meme</w:t>
-            </w:r>
-            <w:proofErr w:type="spellEnd"/>
-            <w:r>
-              <w:rPr>
-                <w:sz w:val="24"/>
-                <w:lang w:val="fr-FR"/>
-              </w:rPr>
-              <w:t xml:space="preserve"> écrire un code fonctionnel.</w:t>
+              <w:t>écrire des articles, tenir des conversations avec des humains , synthétiser du texte suivant un ensemble de contraintes. Mais surtout il peut aider les dévellopeurs et peut meme écrire un code fonctionnel.</w:t>
             </w:r>
           </w:p>
         </w:tc>
@@ -7295,22 +7854,97 @@
               <w:rPr>
                 <w:lang w:val="fr-FR"/>
               </w:rPr>
-              <w:t>Puce M1 (</w:t>
+              <w:t>Puce M2(A</w:t>
             </w:r>
-            <w:proofErr w:type="spellStart"/>
             <w:r>
               <w:rPr>
                 <w:lang w:val="fr-FR"/>
               </w:rPr>
-              <w:t>apple</w:t>
+              <w:t>pple)</w:t>
             </w:r>
-            <w:proofErr w:type="spellEnd"/>
+          </w:p>
+        </w:tc>
+        <w:tc>
+          <w:tcPr>
+            <w:tcW w:w="3043" w:type="dxa"/>
+          </w:tcPr>
+          <w:p>
+            <w:pPr>
+              <w:rPr>
+                <w:lang w:val="fr-FR"/>
+              </w:rPr>
+            </w:pPr>
+          </w:p>
+        </w:tc>
+        <w:tc>
+          <w:tcPr>
+            <w:tcW w:w="3044" w:type="dxa"/>
+          </w:tcPr>
+          <w:p>
+            <w:pPr>
+              <w:rPr>
+                <w:lang w:val="fr-FR"/>
+              </w:rPr>
+            </w:pPr>
             <w:r>
               <w:rPr>
-                <w:lang w:val="fr-FR"/>
-              </w:rPr>
-              <w:t>)</w:t>
+                <w:sz w:val="22"/>
+                <w:lang w:val="fr-FR"/>
+              </w:rPr>
+              <w:t xml:space="preserve">L’entreprise de la sillicon valley vient de faire un grand pas en devenant moins </w:t>
             </w:r>
+            <w:r>
+              <w:rPr>
+                <w:sz w:val="22"/>
+                <w:lang w:val="fr-FR"/>
+              </w:rPr>
+              <w:lastRenderedPageBreak/>
+              <w:t xml:space="preserve">independat à </w:t>
+            </w:r>
+            <w:proofErr w:type="gramStart"/>
+            <w:r>
+              <w:rPr>
+                <w:sz w:val="22"/>
+                <w:lang w:val="fr-FR"/>
+              </w:rPr>
+              <w:t>intel .La</w:t>
+            </w:r>
+            <w:proofErr w:type="gramEnd"/>
+            <w:r>
+              <w:rPr>
+                <w:sz w:val="22"/>
+                <w:lang w:val="fr-FR"/>
+              </w:rPr>
+              <w:t xml:space="preserve"> puce M2 la derniere génération des </w:t>
+            </w:r>
+            <w:r>
+              <w:rPr>
+                <w:sz w:val="22"/>
+                <w:lang w:val="fr-FR"/>
+              </w:rPr>
+              <w:t xml:space="preserve">processeurs apple pour alimenter les ordinateurs mac.Elle possède des performances supérieurs avec une meilleure économie d’énergie. Equipée de plusieurs cœurs de </w:t>
+            </w:r>
+            <w:r>
+              <w:rPr>
+                <w:sz w:val="22"/>
+                <w:lang w:val="fr-FR"/>
+              </w:rPr>
+              <w:t>traitement. Elle prend également en charge des écrans 4K et 6K, des cameras 1080p.</w:t>
+            </w:r>
+          </w:p>
+        </w:tc>
+      </w:tr>
+      <w:tr>
+        <w:tc>
+          <w:tcPr>
+            <w:tcW w:w="3043" w:type="dxa"/>
+          </w:tcPr>
+          <w:p>
+            <w:pPr>
+              <w:rPr>
+                <w:lang w:val="fr-FR"/>
+              </w:rPr>
+            </w:pPr>
           </w:p>
         </w:tc>
         <w:tc>
@@ -7349,52 +7983,6 @@
                 <w:lang w:val="fr-FR"/>
               </w:rPr>
             </w:pPr>
-            <w:proofErr w:type="spellStart"/>
-            <w:r>
-              <w:rPr>
-                <w:lang w:val="fr-FR"/>
-              </w:rPr>
-              <w:t>truthGPT</w:t>
-            </w:r>
-            <w:proofErr w:type="spellEnd"/>
-          </w:p>
-        </w:tc>
-        <w:tc>
-          <w:tcPr>
-            <w:tcW w:w="3043" w:type="dxa"/>
-          </w:tcPr>
-          <w:p>
-            <w:pPr>
-              <w:rPr>
-                <w:lang w:val="fr-FR"/>
-              </w:rPr>
-            </w:pPr>
-          </w:p>
-        </w:tc>
-        <w:tc>
-          <w:tcPr>
-            <w:tcW w:w="3044" w:type="dxa"/>
-          </w:tcPr>
-          <w:p>
-            <w:pPr>
-              <w:rPr>
-                <w:lang w:val="fr-FR"/>
-              </w:rPr>
-            </w:pPr>
-          </w:p>
-        </w:tc>
-      </w:tr>
-      <w:tr>
-        <w:tc>
-          <w:tcPr>
-            <w:tcW w:w="3043" w:type="dxa"/>
-          </w:tcPr>
-          <w:p>
-            <w:pPr>
-              <w:rPr>
-                <w:lang w:val="fr-FR"/>
-              </w:rPr>
-            </w:pPr>
             <w:r>
               <w:rPr>
                 <w:lang w:val="fr-FR"/>
@@ -7431,8 +8019,6 @@
               </w:rPr>
               <w:t>/iphone/iphfed2c4091ios</w:t>
             </w:r>
-            <w:bookmarkStart w:id="4" w:name="_GoBack"/>
-            <w:bookmarkEnd w:id="4"/>
           </w:p>
         </w:tc>
         <w:tc>
@@ -7442,6 +8028,133 @@
           <w:p>
             <w:pPr>
               <w:rPr>
+                <w:sz w:val="22"/>
+                <w:lang w:val="fr-FR"/>
+              </w:rPr>
+            </w:pPr>
+            <w:r>
+              <w:rPr>
+                <w:sz w:val="22"/>
+                <w:lang w:val="fr-FR"/>
+              </w:rPr>
+              <w:t>Personnalisation</w:t>
+            </w:r>
+            <w:r>
+              <w:rPr>
+                <w:sz w:val="22"/>
+                <w:lang w:val="fr-FR"/>
+              </w:rPr>
+              <w:t xml:space="preserve"> de l’écran de </w:t>
+            </w:r>
+            <w:r>
+              <w:rPr>
+                <w:sz w:val="22"/>
+                <w:lang w:val="fr-FR"/>
+              </w:rPr>
+              <w:t xml:space="preserve">verrouillage </w:t>
+            </w:r>
+          </w:p>
+          <w:p>
+            <w:pPr>
+              <w:rPr>
+                <w:sz w:val="22"/>
+                <w:lang w:val="fr-FR"/>
+              </w:rPr>
+            </w:pPr>
+            <w:r>
+              <w:rPr>
+                <w:sz w:val="22"/>
+                <w:lang w:val="fr-FR"/>
+              </w:rPr>
+              <w:t>Les widgets et les activités en direct permet d’obtenir des informations à jour issues de vos apps préférées et recevoir les mises à jour en temps réel.</w:t>
+            </w:r>
+            <w:r>
+              <w:rPr>
+                <w:sz w:val="22"/>
+                <w:lang w:val="fr-FR"/>
+              </w:rPr>
+              <w:br/>
+              <w:t xml:space="preserve">les notifications apparaissent dans la partie inférieur de l’écran verrouillé et peuvent </w:t>
+            </w:r>
+            <w:r>
+              <w:rPr>
+                <w:sz w:val="22"/>
+                <w:lang w:val="fr-FR"/>
+              </w:rPr>
+              <w:t>être</w:t>
+            </w:r>
+            <w:r>
+              <w:rPr>
+                <w:sz w:val="22"/>
+                <w:lang w:val="fr-FR"/>
+              </w:rPr>
+              <w:t xml:space="preserve"> affichés de différentes façons .</w:t>
+            </w:r>
+            <w:r>
+              <w:rPr>
+                <w:sz w:val="22"/>
+                <w:lang w:val="fr-FR"/>
+              </w:rPr>
+              <w:br/>
+              <w:t>On peut également créer plusieurs écrans verrouillées et basculer entre eux.</w:t>
+            </w:r>
+          </w:p>
+          <w:p>
+            <w:pPr>
+              <w:rPr>
+                <w:sz w:val="22"/>
+                <w:lang w:val="fr-FR"/>
+              </w:rPr>
+            </w:pPr>
+            <w:r>
+              <w:rPr>
+                <w:sz w:val="22"/>
+                <w:lang w:val="fr-FR"/>
+              </w:rPr>
+              <w:t xml:space="preserve">Le mode concentration pour que votre iphone s’accorde au besoin du moment et aussi utiliser les filtres de concentration dans les </w:t>
+            </w:r>
+            <w:r>
+              <w:rPr>
+                <w:sz w:val="22"/>
+                <w:lang w:val="fr-FR"/>
+              </w:rPr>
+              <w:lastRenderedPageBreak/>
+              <w:t xml:space="preserve">apps apples comme calendrier et messages ou autre tierce </w:t>
+            </w:r>
+            <w:r>
+              <w:rPr>
+                <w:sz w:val="22"/>
+                <w:lang w:val="fr-FR"/>
+              </w:rPr>
+              <w:t>et booster votre productivité.</w:t>
+            </w:r>
+          </w:p>
+          <w:p>
+            <w:pPr>
+              <w:rPr>
+                <w:sz w:val="22"/>
+                <w:lang w:val="fr-FR"/>
+              </w:rPr>
+            </w:pPr>
+            <w:r>
+              <w:rPr>
+                <w:sz w:val="22"/>
+                <w:lang w:val="fr-FR"/>
+              </w:rPr>
+              <w:t>Freeform une nouvelle app de productivité offrant un support flexible pour donner vie à vos idées</w:t>
+            </w:r>
+            <w:r>
+              <w:rPr>
+                <w:sz w:val="22"/>
+                <w:lang w:val="fr-FR"/>
+              </w:rPr>
+              <w:t>.</w:t>
+            </w:r>
+          </w:p>
+          <w:p>
+            <w:pPr>
+              <w:rPr>
+                <w:sz w:val="22"/>
                 <w:lang w:val="fr-FR"/>
               </w:rPr>
             </w:pPr>
@@ -7727,23 +8440,7 @@
                 <w:sz w:val="22"/>
                 <w:lang w:val="fr-FR"/>
               </w:rPr>
-              <w:t xml:space="preserve">Quoi de mieux que l’une des 7 merveilles du monde créée par Gustave </w:t>
-            </w:r>
-            <w:proofErr w:type="spellStart"/>
-            <w:r>
-              <w:rPr>
-                <w:sz w:val="22"/>
-                <w:lang w:val="fr-FR"/>
-              </w:rPr>
-              <w:t>Eiffelet</w:t>
-            </w:r>
-            <w:proofErr w:type="spellEnd"/>
-            <w:r>
-              <w:rPr>
-                <w:sz w:val="22"/>
-                <w:lang w:val="fr-FR"/>
-              </w:rPr>
-              <w:t xml:space="preserve"> faisant une hauteur de 312 mètres</w:t>
+              <w:t>Quoi de mieux que l’une des 7 merveilles du monde créée par Gustave Eiffelet faisant une hauteur de 312 mètres</w:t>
             </w:r>
             <w:r>
               <w:rPr>
@@ -7811,7 +8508,6 @@
                     <w:rPr>
                       <w:lang w:val="fr-FR"/>
                     </w:rPr>
-                    <w:lastRenderedPageBreak/>
                     <w:t>France</w:t>
                   </w:r>
                 </w:p>
@@ -7831,31 +8527,13 @@
                       <w:lang w:val="fr-FR"/>
                     </w:rPr>
                   </w:pPr>
-                  <w:proofErr w:type="spellStart"/>
                   <w:r>
                     <w:rPr>
                       <w:sz w:val="22"/>
                       <w:lang w:val="fr-FR"/>
                     </w:rPr>
-                    <w:t>Chateaux</w:t>
+                    <w:t>Chateaux de Versaille</w:t>
                   </w:r>
-                  <w:proofErr w:type="spellEnd"/>
-                  <w:r>
-                    <w:rPr>
-                      <w:sz w:val="22"/>
-                      <w:lang w:val="fr-FR"/>
-                    </w:rPr>
-                    <w:t xml:space="preserve"> de </w:t>
-                  </w:r>
-                  <w:proofErr w:type="spellStart"/>
-                  <w:r>
-                    <w:rPr>
-                      <w:sz w:val="22"/>
-                      <w:lang w:val="fr-FR"/>
-                    </w:rPr>
-                    <w:t>Versaille</w:t>
-                  </w:r>
-                  <w:proofErr w:type="spellEnd"/>
                 </w:p>
               </w:tc>
             </w:tr>
@@ -7977,17 +8655,8 @@
                       <w:sz w:val="22"/>
                       <w:lang w:val="fr-FR"/>
                     </w:rPr>
-                    <w:t xml:space="preserve">Le Musée National des </w:t>
+                    <w:t>Le Musée National des Beaux arts</w:t>
                   </w:r>
-                  <w:proofErr w:type="spellStart"/>
-                  <w:r>
-                    <w:rPr>
-                      <w:sz w:val="22"/>
-                      <w:lang w:val="fr-FR"/>
-                    </w:rPr>
-                    <w:t>Beaux arts</w:t>
-                  </w:r>
-                  <w:proofErr w:type="spellEnd"/>
                 </w:p>
               </w:tc>
             </w:tr>
@@ -8189,17 +8858,8 @@
                       <w:sz w:val="22"/>
                       <w:lang w:val="fr-FR"/>
                     </w:rPr>
-                    <w:t xml:space="preserve">Parc </w:t>
+                    <w:t>Parc astérix</w:t>
                   </w:r>
-                  <w:proofErr w:type="spellStart"/>
-                  <w:r>
-                    <w:rPr>
-                      <w:sz w:val="22"/>
-                      <w:lang w:val="fr-FR"/>
-                    </w:rPr>
-                    <w:t>astérix</w:t>
-                  </w:r>
-                  <w:proofErr w:type="spellEnd"/>
                 </w:p>
               </w:tc>
             </w:tr>
@@ -8251,15 +8911,15 @@
               </w:rPr>
               <w:t xml:space="preserve">Un lieux vraiment inoubliable pour s’amuser en </w:t>
             </w:r>
-            <w:proofErr w:type="spellStart"/>
             <w:r>
               <w:rPr>
                 <w:sz w:val="22"/>
                 <w:lang w:val="fr-FR"/>
               </w:rPr>
-              <w:t>famillle</w:t>
+              <w:t>famille</w:t>
             </w:r>
-            <w:proofErr w:type="spellEnd"/>
+            <w:bookmarkStart w:id="4" w:name="_GoBack"/>
+            <w:bookmarkEnd w:id="4"/>
             <w:r>
               <w:rPr>
                 <w:sz w:val="22"/>
@@ -8359,7 +9019,7 @@
         <w:noProof/>
         <w:lang w:val="fr-FR"/>
       </w:rPr>
-      <w:t>11</w:t>
+      <w:t>13</w:t>
     </w:r>
     <w:r>
       <w:rPr>
@@ -8884,6 +9544,232 @@
     </w:lvl>
   </w:abstractNum>
   <w:abstractNum w:abstractNumId="12" w15:restartNumberingAfterBreak="0">
+    <w:nsid w:val="076977A3"/>
+    <w:multiLevelType w:val="hybridMultilevel"/>
+    <w:tmpl w:val="D40C8D26"/>
+    <w:lvl w:ilvl="0" w:tplc="040C0001">
+      <w:start w:val="1"/>
+      <w:numFmt w:val="bullet"/>
+      <w:lvlText w:val=""/>
+      <w:lvlJc w:val="left"/>
+      <w:pPr>
+        <w:ind w:left="720" w:hanging="360"/>
+      </w:pPr>
+      <w:rPr>
+        <w:rFonts w:ascii="Symbol" w:hAnsi="Symbol" w:hint="default"/>
+      </w:rPr>
+    </w:lvl>
+    <w:lvl w:ilvl="1" w:tplc="040C0003" w:tentative="1">
+      <w:start w:val="1"/>
+      <w:numFmt w:val="bullet"/>
+      <w:lvlText w:val="o"/>
+      <w:lvlJc w:val="left"/>
+      <w:pPr>
+        <w:ind w:left="1440" w:hanging="360"/>
+      </w:pPr>
+      <w:rPr>
+        <w:rFonts w:ascii="Courier New" w:hAnsi="Courier New" w:cs="Courier New" w:hint="default"/>
+      </w:rPr>
+    </w:lvl>
+    <w:lvl w:ilvl="2" w:tplc="040C0005" w:tentative="1">
+      <w:start w:val="1"/>
+      <w:numFmt w:val="bullet"/>
+      <w:lvlText w:val=""/>
+      <w:lvlJc w:val="left"/>
+      <w:pPr>
+        <w:ind w:left="2160" w:hanging="360"/>
+      </w:pPr>
+      <w:rPr>
+        <w:rFonts w:ascii="Wingdings" w:hAnsi="Wingdings" w:hint="default"/>
+      </w:rPr>
+    </w:lvl>
+    <w:lvl w:ilvl="3" w:tplc="040C0001" w:tentative="1">
+      <w:start w:val="1"/>
+      <w:numFmt w:val="bullet"/>
+      <w:lvlText w:val=""/>
+      <w:lvlJc w:val="left"/>
+      <w:pPr>
+        <w:ind w:left="2880" w:hanging="360"/>
+      </w:pPr>
+      <w:rPr>
+        <w:rFonts w:ascii="Symbol" w:hAnsi="Symbol" w:hint="default"/>
+      </w:rPr>
+    </w:lvl>
+    <w:lvl w:ilvl="4" w:tplc="040C0003" w:tentative="1">
+      <w:start w:val="1"/>
+      <w:numFmt w:val="bullet"/>
+      <w:lvlText w:val="o"/>
+      <w:lvlJc w:val="left"/>
+      <w:pPr>
+        <w:ind w:left="3600" w:hanging="360"/>
+      </w:pPr>
+      <w:rPr>
+        <w:rFonts w:ascii="Courier New" w:hAnsi="Courier New" w:cs="Courier New" w:hint="default"/>
+      </w:rPr>
+    </w:lvl>
+    <w:lvl w:ilvl="5" w:tplc="040C0005" w:tentative="1">
+      <w:start w:val="1"/>
+      <w:numFmt w:val="bullet"/>
+      <w:lvlText w:val=""/>
+      <w:lvlJc w:val="left"/>
+      <w:pPr>
+        <w:ind w:left="4320" w:hanging="360"/>
+      </w:pPr>
+      <w:rPr>
+        <w:rFonts w:ascii="Wingdings" w:hAnsi="Wingdings" w:hint="default"/>
+      </w:rPr>
+    </w:lvl>
+    <w:lvl w:ilvl="6" w:tplc="040C0001" w:tentative="1">
+      <w:start w:val="1"/>
+      <w:numFmt w:val="bullet"/>
+      <w:lvlText w:val=""/>
+      <w:lvlJc w:val="left"/>
+      <w:pPr>
+        <w:ind w:left="5040" w:hanging="360"/>
+      </w:pPr>
+      <w:rPr>
+        <w:rFonts w:ascii="Symbol" w:hAnsi="Symbol" w:hint="default"/>
+      </w:rPr>
+    </w:lvl>
+    <w:lvl w:ilvl="7" w:tplc="040C0003" w:tentative="1">
+      <w:start w:val="1"/>
+      <w:numFmt w:val="bullet"/>
+      <w:lvlText w:val="o"/>
+      <w:lvlJc w:val="left"/>
+      <w:pPr>
+        <w:ind w:left="5760" w:hanging="360"/>
+      </w:pPr>
+      <w:rPr>
+        <w:rFonts w:ascii="Courier New" w:hAnsi="Courier New" w:cs="Courier New" w:hint="default"/>
+      </w:rPr>
+    </w:lvl>
+    <w:lvl w:ilvl="8" w:tplc="040C0005" w:tentative="1">
+      <w:start w:val="1"/>
+      <w:numFmt w:val="bullet"/>
+      <w:lvlText w:val=""/>
+      <w:lvlJc w:val="left"/>
+      <w:pPr>
+        <w:ind w:left="6480" w:hanging="360"/>
+      </w:pPr>
+      <w:rPr>
+        <w:rFonts w:ascii="Wingdings" w:hAnsi="Wingdings" w:hint="default"/>
+      </w:rPr>
+    </w:lvl>
+  </w:abstractNum>
+  <w:abstractNum w:abstractNumId="13" w15:restartNumberingAfterBreak="0">
+    <w:nsid w:val="0ECE1B53"/>
+    <w:multiLevelType w:val="hybridMultilevel"/>
+    <w:tmpl w:val="0DF4CD26"/>
+    <w:lvl w:ilvl="0" w:tplc="040C0001">
+      <w:start w:val="1"/>
+      <w:numFmt w:val="bullet"/>
+      <w:lvlText w:val=""/>
+      <w:lvlJc w:val="left"/>
+      <w:pPr>
+        <w:ind w:left="720" w:hanging="360"/>
+      </w:pPr>
+      <w:rPr>
+        <w:rFonts w:ascii="Symbol" w:hAnsi="Symbol" w:hint="default"/>
+      </w:rPr>
+    </w:lvl>
+    <w:lvl w:ilvl="1" w:tplc="040C0003" w:tentative="1">
+      <w:start w:val="1"/>
+      <w:numFmt w:val="bullet"/>
+      <w:lvlText w:val="o"/>
+      <w:lvlJc w:val="left"/>
+      <w:pPr>
+        <w:ind w:left="1440" w:hanging="360"/>
+      </w:pPr>
+      <w:rPr>
+        <w:rFonts w:ascii="Courier New" w:hAnsi="Courier New" w:cs="Courier New" w:hint="default"/>
+      </w:rPr>
+    </w:lvl>
+    <w:lvl w:ilvl="2" w:tplc="040C0005" w:tentative="1">
+      <w:start w:val="1"/>
+      <w:numFmt w:val="bullet"/>
+      <w:lvlText w:val=""/>
+      <w:lvlJc w:val="left"/>
+      <w:pPr>
+        <w:ind w:left="2160" w:hanging="360"/>
+      </w:pPr>
+      <w:rPr>
+        <w:rFonts w:ascii="Wingdings" w:hAnsi="Wingdings" w:hint="default"/>
+      </w:rPr>
+    </w:lvl>
+    <w:lvl w:ilvl="3" w:tplc="040C0001" w:tentative="1">
+      <w:start w:val="1"/>
+      <w:numFmt w:val="bullet"/>
+      <w:lvlText w:val=""/>
+      <w:lvlJc w:val="left"/>
+      <w:pPr>
+        <w:ind w:left="2880" w:hanging="360"/>
+      </w:pPr>
+      <w:rPr>
+        <w:rFonts w:ascii="Symbol" w:hAnsi="Symbol" w:hint="default"/>
+      </w:rPr>
+    </w:lvl>
+    <w:lvl w:ilvl="4" w:tplc="040C0003" w:tentative="1">
+      <w:start w:val="1"/>
+      <w:numFmt w:val="bullet"/>
+      <w:lvlText w:val="o"/>
+      <w:lvlJc w:val="left"/>
+      <w:pPr>
+        <w:ind w:left="3600" w:hanging="360"/>
+      </w:pPr>
+      <w:rPr>
+        <w:rFonts w:ascii="Courier New" w:hAnsi="Courier New" w:cs="Courier New" w:hint="default"/>
+      </w:rPr>
+    </w:lvl>
+    <w:lvl w:ilvl="5" w:tplc="040C0005" w:tentative="1">
+      <w:start w:val="1"/>
+      <w:numFmt w:val="bullet"/>
+      <w:lvlText w:val=""/>
+      <w:lvlJc w:val="left"/>
+      <w:pPr>
+        <w:ind w:left="4320" w:hanging="360"/>
+      </w:pPr>
+      <w:rPr>
+        <w:rFonts w:ascii="Wingdings" w:hAnsi="Wingdings" w:hint="default"/>
+      </w:rPr>
+    </w:lvl>
+    <w:lvl w:ilvl="6" w:tplc="040C0001" w:tentative="1">
+      <w:start w:val="1"/>
+      <w:numFmt w:val="bullet"/>
+      <w:lvlText w:val=""/>
+      <w:lvlJc w:val="left"/>
+      <w:pPr>
+        <w:ind w:left="5040" w:hanging="360"/>
+      </w:pPr>
+      <w:rPr>
+        <w:rFonts w:ascii="Symbol" w:hAnsi="Symbol" w:hint="default"/>
+      </w:rPr>
+    </w:lvl>
+    <w:lvl w:ilvl="7" w:tplc="040C0003" w:tentative="1">
+      <w:start w:val="1"/>
+      <w:numFmt w:val="bullet"/>
+      <w:lvlText w:val="o"/>
+      <w:lvlJc w:val="left"/>
+      <w:pPr>
+        <w:ind w:left="5760" w:hanging="360"/>
+      </w:pPr>
+      <w:rPr>
+        <w:rFonts w:ascii="Courier New" w:hAnsi="Courier New" w:cs="Courier New" w:hint="default"/>
+      </w:rPr>
+    </w:lvl>
+    <w:lvl w:ilvl="8" w:tplc="040C0005" w:tentative="1">
+      <w:start w:val="1"/>
+      <w:numFmt w:val="bullet"/>
+      <w:lvlText w:val=""/>
+      <w:lvlJc w:val="left"/>
+      <w:pPr>
+        <w:ind w:left="6480" w:hanging="360"/>
+      </w:pPr>
+      <w:rPr>
+        <w:rFonts w:ascii="Wingdings" w:hAnsi="Wingdings" w:hint="default"/>
+      </w:rPr>
+    </w:lvl>
+  </w:abstractNum>
+  <w:abstractNum w:abstractNumId="14" w15:restartNumberingAfterBreak="0">
     <w:nsid w:val="1B6F205A"/>
     <w:multiLevelType w:val="multilevel"/>
     <w:tmpl w:val="9CA4ABB8"/>
@@ -8998,7 +9884,7 @@
       </w:rPr>
     </w:lvl>
   </w:abstractNum>
-  <w:abstractNum w:abstractNumId="13" w15:restartNumberingAfterBreak="0">
+  <w:abstractNum w:abstractNumId="15" w15:restartNumberingAfterBreak="0">
     <w:nsid w:val="24DA7F73"/>
     <w:multiLevelType w:val="multilevel"/>
     <w:tmpl w:val="0409001D"/>
@@ -9084,7 +9970,120 @@
       </w:pPr>
     </w:lvl>
   </w:abstractNum>
-  <w:abstractNum w:abstractNumId="14" w15:restartNumberingAfterBreak="0">
+  <w:abstractNum w:abstractNumId="16" w15:restartNumberingAfterBreak="0">
+    <w:nsid w:val="314C65CA"/>
+    <w:multiLevelType w:val="hybridMultilevel"/>
+    <w:tmpl w:val="9E70BD08"/>
+    <w:lvl w:ilvl="0" w:tplc="040C0001">
+      <w:start w:val="1"/>
+      <w:numFmt w:val="bullet"/>
+      <w:lvlText w:val=""/>
+      <w:lvlJc w:val="left"/>
+      <w:pPr>
+        <w:ind w:left="1485" w:hanging="360"/>
+      </w:pPr>
+      <w:rPr>
+        <w:rFonts w:ascii="Symbol" w:hAnsi="Symbol" w:hint="default"/>
+      </w:rPr>
+    </w:lvl>
+    <w:lvl w:ilvl="1" w:tplc="040C0003" w:tentative="1">
+      <w:start w:val="1"/>
+      <w:numFmt w:val="bullet"/>
+      <w:lvlText w:val="o"/>
+      <w:lvlJc w:val="left"/>
+      <w:pPr>
+        <w:ind w:left="2205" w:hanging="360"/>
+      </w:pPr>
+      <w:rPr>
+        <w:rFonts w:ascii="Courier New" w:hAnsi="Courier New" w:cs="Courier New" w:hint="default"/>
+      </w:rPr>
+    </w:lvl>
+    <w:lvl w:ilvl="2" w:tplc="040C0005" w:tentative="1">
+      <w:start w:val="1"/>
+      <w:numFmt w:val="bullet"/>
+      <w:lvlText w:val=""/>
+      <w:lvlJc w:val="left"/>
+      <w:pPr>
+        <w:ind w:left="2925" w:hanging="360"/>
+      </w:pPr>
+      <w:rPr>
+        <w:rFonts w:ascii="Wingdings" w:hAnsi="Wingdings" w:hint="default"/>
+      </w:rPr>
+    </w:lvl>
+    <w:lvl w:ilvl="3" w:tplc="040C0001" w:tentative="1">
+      <w:start w:val="1"/>
+      <w:numFmt w:val="bullet"/>
+      <w:lvlText w:val=""/>
+      <w:lvlJc w:val="left"/>
+      <w:pPr>
+        <w:ind w:left="3645" w:hanging="360"/>
+      </w:pPr>
+      <w:rPr>
+        <w:rFonts w:ascii="Symbol" w:hAnsi="Symbol" w:hint="default"/>
+      </w:rPr>
+    </w:lvl>
+    <w:lvl w:ilvl="4" w:tplc="040C0003" w:tentative="1">
+      <w:start w:val="1"/>
+      <w:numFmt w:val="bullet"/>
+      <w:lvlText w:val="o"/>
+      <w:lvlJc w:val="left"/>
+      <w:pPr>
+        <w:ind w:left="4365" w:hanging="360"/>
+      </w:pPr>
+      <w:rPr>
+        <w:rFonts w:ascii="Courier New" w:hAnsi="Courier New" w:cs="Courier New" w:hint="default"/>
+      </w:rPr>
+    </w:lvl>
+    <w:lvl w:ilvl="5" w:tplc="040C0005" w:tentative="1">
+      <w:start w:val="1"/>
+      <w:numFmt w:val="bullet"/>
+      <w:lvlText w:val=""/>
+      <w:lvlJc w:val="left"/>
+      <w:pPr>
+        <w:ind w:left="5085" w:hanging="360"/>
+      </w:pPr>
+      <w:rPr>
+        <w:rFonts w:ascii="Wingdings" w:hAnsi="Wingdings" w:hint="default"/>
+      </w:rPr>
+    </w:lvl>
+    <w:lvl w:ilvl="6" w:tplc="040C0001" w:tentative="1">
+      <w:start w:val="1"/>
+      <w:numFmt w:val="bullet"/>
+      <w:lvlText w:val=""/>
+      <w:lvlJc w:val="left"/>
+      <w:pPr>
+        <w:ind w:left="5805" w:hanging="360"/>
+      </w:pPr>
+      <w:rPr>
+        <w:rFonts w:ascii="Symbol" w:hAnsi="Symbol" w:hint="default"/>
+      </w:rPr>
+    </w:lvl>
+    <w:lvl w:ilvl="7" w:tplc="040C0003" w:tentative="1">
+      <w:start w:val="1"/>
+      <w:numFmt w:val="bullet"/>
+      <w:lvlText w:val="o"/>
+      <w:lvlJc w:val="left"/>
+      <w:pPr>
+        <w:ind w:left="6525" w:hanging="360"/>
+      </w:pPr>
+      <w:rPr>
+        <w:rFonts w:ascii="Courier New" w:hAnsi="Courier New" w:cs="Courier New" w:hint="default"/>
+      </w:rPr>
+    </w:lvl>
+    <w:lvl w:ilvl="8" w:tplc="040C0005" w:tentative="1">
+      <w:start w:val="1"/>
+      <w:numFmt w:val="bullet"/>
+      <w:lvlText w:val=""/>
+      <w:lvlJc w:val="left"/>
+      <w:pPr>
+        <w:ind w:left="7245" w:hanging="360"/>
+      </w:pPr>
+      <w:rPr>
+        <w:rFonts w:ascii="Wingdings" w:hAnsi="Wingdings" w:hint="default"/>
+      </w:rPr>
+    </w:lvl>
+  </w:abstractNum>
+  <w:abstractNum w:abstractNumId="17" w15:restartNumberingAfterBreak="0">
     <w:nsid w:val="3619179F"/>
     <w:multiLevelType w:val="hybridMultilevel"/>
     <w:tmpl w:val="D764ACD2"/>
@@ -9200,7 +10199,7 @@
       </w:rPr>
     </w:lvl>
   </w:abstractNum>
-  <w:abstractNum w:abstractNumId="15" w15:restartNumberingAfterBreak="0">
+  <w:abstractNum w:abstractNumId="18" w15:restartNumberingAfterBreak="0">
     <w:nsid w:val="367F6A45"/>
     <w:multiLevelType w:val="multilevel"/>
     <w:tmpl w:val="80C0D6D2"/>
@@ -9319,7 +10318,120 @@
       </w:rPr>
     </w:lvl>
   </w:abstractNum>
-  <w:abstractNum w:abstractNumId="16" w15:restartNumberingAfterBreak="0">
+  <w:abstractNum w:abstractNumId="19" w15:restartNumberingAfterBreak="0">
+    <w:nsid w:val="4D5C0F61"/>
+    <w:multiLevelType w:val="hybridMultilevel"/>
+    <w:tmpl w:val="83C46640"/>
+    <w:lvl w:ilvl="0" w:tplc="040C0001">
+      <w:start w:val="1"/>
+      <w:numFmt w:val="bullet"/>
+      <w:lvlText w:val=""/>
+      <w:lvlJc w:val="left"/>
+      <w:pPr>
+        <w:ind w:left="720" w:hanging="360"/>
+      </w:pPr>
+      <w:rPr>
+        <w:rFonts w:ascii="Symbol" w:hAnsi="Symbol" w:hint="default"/>
+      </w:rPr>
+    </w:lvl>
+    <w:lvl w:ilvl="1" w:tplc="040C0003" w:tentative="1">
+      <w:start w:val="1"/>
+      <w:numFmt w:val="bullet"/>
+      <w:lvlText w:val="o"/>
+      <w:lvlJc w:val="left"/>
+      <w:pPr>
+        <w:ind w:left="1440" w:hanging="360"/>
+      </w:pPr>
+      <w:rPr>
+        <w:rFonts w:ascii="Courier New" w:hAnsi="Courier New" w:cs="Courier New" w:hint="default"/>
+      </w:rPr>
+    </w:lvl>
+    <w:lvl w:ilvl="2" w:tplc="040C0005" w:tentative="1">
+      <w:start w:val="1"/>
+      <w:numFmt w:val="bullet"/>
+      <w:lvlText w:val=""/>
+      <w:lvlJc w:val="left"/>
+      <w:pPr>
+        <w:ind w:left="2160" w:hanging="360"/>
+      </w:pPr>
+      <w:rPr>
+        <w:rFonts w:ascii="Wingdings" w:hAnsi="Wingdings" w:hint="default"/>
+      </w:rPr>
+    </w:lvl>
+    <w:lvl w:ilvl="3" w:tplc="040C0001" w:tentative="1">
+      <w:start w:val="1"/>
+      <w:numFmt w:val="bullet"/>
+      <w:lvlText w:val=""/>
+      <w:lvlJc w:val="left"/>
+      <w:pPr>
+        <w:ind w:left="2880" w:hanging="360"/>
+      </w:pPr>
+      <w:rPr>
+        <w:rFonts w:ascii="Symbol" w:hAnsi="Symbol" w:hint="default"/>
+      </w:rPr>
+    </w:lvl>
+    <w:lvl w:ilvl="4" w:tplc="040C0003" w:tentative="1">
+      <w:start w:val="1"/>
+      <w:numFmt w:val="bullet"/>
+      <w:lvlText w:val="o"/>
+      <w:lvlJc w:val="left"/>
+      <w:pPr>
+        <w:ind w:left="3600" w:hanging="360"/>
+      </w:pPr>
+      <w:rPr>
+        <w:rFonts w:ascii="Courier New" w:hAnsi="Courier New" w:cs="Courier New" w:hint="default"/>
+      </w:rPr>
+    </w:lvl>
+    <w:lvl w:ilvl="5" w:tplc="040C0005" w:tentative="1">
+      <w:start w:val="1"/>
+      <w:numFmt w:val="bullet"/>
+      <w:lvlText w:val=""/>
+      <w:lvlJc w:val="left"/>
+      <w:pPr>
+        <w:ind w:left="4320" w:hanging="360"/>
+      </w:pPr>
+      <w:rPr>
+        <w:rFonts w:ascii="Wingdings" w:hAnsi="Wingdings" w:hint="default"/>
+      </w:rPr>
+    </w:lvl>
+    <w:lvl w:ilvl="6" w:tplc="040C0001" w:tentative="1">
+      <w:start w:val="1"/>
+      <w:numFmt w:val="bullet"/>
+      <w:lvlText w:val=""/>
+      <w:lvlJc w:val="left"/>
+      <w:pPr>
+        <w:ind w:left="5040" w:hanging="360"/>
+      </w:pPr>
+      <w:rPr>
+        <w:rFonts w:ascii="Symbol" w:hAnsi="Symbol" w:hint="default"/>
+      </w:rPr>
+    </w:lvl>
+    <w:lvl w:ilvl="7" w:tplc="040C0003" w:tentative="1">
+      <w:start w:val="1"/>
+      <w:numFmt w:val="bullet"/>
+      <w:lvlText w:val="o"/>
+      <w:lvlJc w:val="left"/>
+      <w:pPr>
+        <w:ind w:left="5760" w:hanging="360"/>
+      </w:pPr>
+      <w:rPr>
+        <w:rFonts w:ascii="Courier New" w:hAnsi="Courier New" w:cs="Courier New" w:hint="default"/>
+      </w:rPr>
+    </w:lvl>
+    <w:lvl w:ilvl="8" w:tplc="040C0005" w:tentative="1">
+      <w:start w:val="1"/>
+      <w:numFmt w:val="bullet"/>
+      <w:lvlText w:val=""/>
+      <w:lvlJc w:val="left"/>
+      <w:pPr>
+        <w:ind w:left="6480" w:hanging="360"/>
+      </w:pPr>
+      <w:rPr>
+        <w:rFonts w:ascii="Wingdings" w:hAnsi="Wingdings" w:hint="default"/>
+      </w:rPr>
+    </w:lvl>
+  </w:abstractNum>
+  <w:abstractNum w:abstractNumId="20" w15:restartNumberingAfterBreak="0">
     <w:nsid w:val="54AD3409"/>
     <w:multiLevelType w:val="hybridMultilevel"/>
     <w:tmpl w:val="D32CD3C2"/>
@@ -9432,7 +10544,233 @@
       </w:rPr>
     </w:lvl>
   </w:abstractNum>
-  <w:abstractNum w:abstractNumId="17" w15:restartNumberingAfterBreak="0">
+  <w:abstractNum w:abstractNumId="21" w15:restartNumberingAfterBreak="0">
+    <w:nsid w:val="57B75553"/>
+    <w:multiLevelType w:val="hybridMultilevel"/>
+    <w:tmpl w:val="0D302504"/>
+    <w:lvl w:ilvl="0" w:tplc="040C0001">
+      <w:start w:val="1"/>
+      <w:numFmt w:val="bullet"/>
+      <w:lvlText w:val=""/>
+      <w:lvlJc w:val="left"/>
+      <w:pPr>
+        <w:ind w:left="720" w:hanging="360"/>
+      </w:pPr>
+      <w:rPr>
+        <w:rFonts w:ascii="Symbol" w:hAnsi="Symbol" w:hint="default"/>
+      </w:rPr>
+    </w:lvl>
+    <w:lvl w:ilvl="1" w:tplc="040C0003" w:tentative="1">
+      <w:start w:val="1"/>
+      <w:numFmt w:val="bullet"/>
+      <w:lvlText w:val="o"/>
+      <w:lvlJc w:val="left"/>
+      <w:pPr>
+        <w:ind w:left="1440" w:hanging="360"/>
+      </w:pPr>
+      <w:rPr>
+        <w:rFonts w:ascii="Courier New" w:hAnsi="Courier New" w:cs="Courier New" w:hint="default"/>
+      </w:rPr>
+    </w:lvl>
+    <w:lvl w:ilvl="2" w:tplc="040C0005" w:tentative="1">
+      <w:start w:val="1"/>
+      <w:numFmt w:val="bullet"/>
+      <w:lvlText w:val=""/>
+      <w:lvlJc w:val="left"/>
+      <w:pPr>
+        <w:ind w:left="2160" w:hanging="360"/>
+      </w:pPr>
+      <w:rPr>
+        <w:rFonts w:ascii="Wingdings" w:hAnsi="Wingdings" w:hint="default"/>
+      </w:rPr>
+    </w:lvl>
+    <w:lvl w:ilvl="3" w:tplc="040C0001" w:tentative="1">
+      <w:start w:val="1"/>
+      <w:numFmt w:val="bullet"/>
+      <w:lvlText w:val=""/>
+      <w:lvlJc w:val="left"/>
+      <w:pPr>
+        <w:ind w:left="2880" w:hanging="360"/>
+      </w:pPr>
+      <w:rPr>
+        <w:rFonts w:ascii="Symbol" w:hAnsi="Symbol" w:hint="default"/>
+      </w:rPr>
+    </w:lvl>
+    <w:lvl w:ilvl="4" w:tplc="040C0003" w:tentative="1">
+      <w:start w:val="1"/>
+      <w:numFmt w:val="bullet"/>
+      <w:lvlText w:val="o"/>
+      <w:lvlJc w:val="left"/>
+      <w:pPr>
+        <w:ind w:left="3600" w:hanging="360"/>
+      </w:pPr>
+      <w:rPr>
+        <w:rFonts w:ascii="Courier New" w:hAnsi="Courier New" w:cs="Courier New" w:hint="default"/>
+      </w:rPr>
+    </w:lvl>
+    <w:lvl w:ilvl="5" w:tplc="040C0005" w:tentative="1">
+      <w:start w:val="1"/>
+      <w:numFmt w:val="bullet"/>
+      <w:lvlText w:val=""/>
+      <w:lvlJc w:val="left"/>
+      <w:pPr>
+        <w:ind w:left="4320" w:hanging="360"/>
+      </w:pPr>
+      <w:rPr>
+        <w:rFonts w:ascii="Wingdings" w:hAnsi="Wingdings" w:hint="default"/>
+      </w:rPr>
+    </w:lvl>
+    <w:lvl w:ilvl="6" w:tplc="040C0001" w:tentative="1">
+      <w:start w:val="1"/>
+      <w:numFmt w:val="bullet"/>
+      <w:lvlText w:val=""/>
+      <w:lvlJc w:val="left"/>
+      <w:pPr>
+        <w:ind w:left="5040" w:hanging="360"/>
+      </w:pPr>
+      <w:rPr>
+        <w:rFonts w:ascii="Symbol" w:hAnsi="Symbol" w:hint="default"/>
+      </w:rPr>
+    </w:lvl>
+    <w:lvl w:ilvl="7" w:tplc="040C0003" w:tentative="1">
+      <w:start w:val="1"/>
+      <w:numFmt w:val="bullet"/>
+      <w:lvlText w:val="o"/>
+      <w:lvlJc w:val="left"/>
+      <w:pPr>
+        <w:ind w:left="5760" w:hanging="360"/>
+      </w:pPr>
+      <w:rPr>
+        <w:rFonts w:ascii="Courier New" w:hAnsi="Courier New" w:cs="Courier New" w:hint="default"/>
+      </w:rPr>
+    </w:lvl>
+    <w:lvl w:ilvl="8" w:tplc="040C0005" w:tentative="1">
+      <w:start w:val="1"/>
+      <w:numFmt w:val="bullet"/>
+      <w:lvlText w:val=""/>
+      <w:lvlJc w:val="left"/>
+      <w:pPr>
+        <w:ind w:left="6480" w:hanging="360"/>
+      </w:pPr>
+      <w:rPr>
+        <w:rFonts w:ascii="Wingdings" w:hAnsi="Wingdings" w:hint="default"/>
+      </w:rPr>
+    </w:lvl>
+  </w:abstractNum>
+  <w:abstractNum w:abstractNumId="22" w15:restartNumberingAfterBreak="0">
+    <w:nsid w:val="5C4C166F"/>
+    <w:multiLevelType w:val="hybridMultilevel"/>
+    <w:tmpl w:val="A04AD0B2"/>
+    <w:lvl w:ilvl="0" w:tplc="040C0001">
+      <w:start w:val="1"/>
+      <w:numFmt w:val="bullet"/>
+      <w:lvlText w:val=""/>
+      <w:lvlJc w:val="left"/>
+      <w:pPr>
+        <w:ind w:left="720" w:hanging="360"/>
+      </w:pPr>
+      <w:rPr>
+        <w:rFonts w:ascii="Symbol" w:hAnsi="Symbol" w:hint="default"/>
+      </w:rPr>
+    </w:lvl>
+    <w:lvl w:ilvl="1" w:tplc="040C0003" w:tentative="1">
+      <w:start w:val="1"/>
+      <w:numFmt w:val="bullet"/>
+      <w:lvlText w:val="o"/>
+      <w:lvlJc w:val="left"/>
+      <w:pPr>
+        <w:ind w:left="1440" w:hanging="360"/>
+      </w:pPr>
+      <w:rPr>
+        <w:rFonts w:ascii="Courier New" w:hAnsi="Courier New" w:cs="Courier New" w:hint="default"/>
+      </w:rPr>
+    </w:lvl>
+    <w:lvl w:ilvl="2" w:tplc="040C0005" w:tentative="1">
+      <w:start w:val="1"/>
+      <w:numFmt w:val="bullet"/>
+      <w:lvlText w:val=""/>
+      <w:lvlJc w:val="left"/>
+      <w:pPr>
+        <w:ind w:left="2160" w:hanging="360"/>
+      </w:pPr>
+      <w:rPr>
+        <w:rFonts w:ascii="Wingdings" w:hAnsi="Wingdings" w:hint="default"/>
+      </w:rPr>
+    </w:lvl>
+    <w:lvl w:ilvl="3" w:tplc="040C0001" w:tentative="1">
+      <w:start w:val="1"/>
+      <w:numFmt w:val="bullet"/>
+      <w:lvlText w:val=""/>
+      <w:lvlJc w:val="left"/>
+      <w:pPr>
+        <w:ind w:left="2880" w:hanging="360"/>
+      </w:pPr>
+      <w:rPr>
+        <w:rFonts w:ascii="Symbol" w:hAnsi="Symbol" w:hint="default"/>
+      </w:rPr>
+    </w:lvl>
+    <w:lvl w:ilvl="4" w:tplc="040C0003" w:tentative="1">
+      <w:start w:val="1"/>
+      <w:numFmt w:val="bullet"/>
+      <w:lvlText w:val="o"/>
+      <w:lvlJc w:val="left"/>
+      <w:pPr>
+        <w:ind w:left="3600" w:hanging="360"/>
+      </w:pPr>
+      <w:rPr>
+        <w:rFonts w:ascii="Courier New" w:hAnsi="Courier New" w:cs="Courier New" w:hint="default"/>
+      </w:rPr>
+    </w:lvl>
+    <w:lvl w:ilvl="5" w:tplc="040C0005" w:tentative="1">
+      <w:start w:val="1"/>
+      <w:numFmt w:val="bullet"/>
+      <w:lvlText w:val=""/>
+      <w:lvlJc w:val="left"/>
+      <w:pPr>
+        <w:ind w:left="4320" w:hanging="360"/>
+      </w:pPr>
+      <w:rPr>
+        <w:rFonts w:ascii="Wingdings" w:hAnsi="Wingdings" w:hint="default"/>
+      </w:rPr>
+    </w:lvl>
+    <w:lvl w:ilvl="6" w:tplc="040C0001" w:tentative="1">
+      <w:start w:val="1"/>
+      <w:numFmt w:val="bullet"/>
+      <w:lvlText w:val=""/>
+      <w:lvlJc w:val="left"/>
+      <w:pPr>
+        <w:ind w:left="5040" w:hanging="360"/>
+      </w:pPr>
+      <w:rPr>
+        <w:rFonts w:ascii="Symbol" w:hAnsi="Symbol" w:hint="default"/>
+      </w:rPr>
+    </w:lvl>
+    <w:lvl w:ilvl="7" w:tplc="040C0003" w:tentative="1">
+      <w:start w:val="1"/>
+      <w:numFmt w:val="bullet"/>
+      <w:lvlText w:val="o"/>
+      <w:lvlJc w:val="left"/>
+      <w:pPr>
+        <w:ind w:left="5760" w:hanging="360"/>
+      </w:pPr>
+      <w:rPr>
+        <w:rFonts w:ascii="Courier New" w:hAnsi="Courier New" w:cs="Courier New" w:hint="default"/>
+      </w:rPr>
+    </w:lvl>
+    <w:lvl w:ilvl="8" w:tplc="040C0005" w:tentative="1">
+      <w:start w:val="1"/>
+      <w:numFmt w:val="bullet"/>
+      <w:lvlText w:val=""/>
+      <w:lvlJc w:val="left"/>
+      <w:pPr>
+        <w:ind w:left="6480" w:hanging="360"/>
+      </w:pPr>
+      <w:rPr>
+        <w:rFonts w:ascii="Wingdings" w:hAnsi="Wingdings" w:hint="default"/>
+      </w:rPr>
+    </w:lvl>
+  </w:abstractNum>
+  <w:abstractNum w:abstractNumId="23" w15:restartNumberingAfterBreak="0">
     <w:nsid w:val="5FB27CE5"/>
     <w:multiLevelType w:val="multilevel"/>
     <w:tmpl w:val="0409001D"/>
@@ -9518,6 +10856,119 @@
       </w:pPr>
     </w:lvl>
   </w:abstractNum>
+  <w:abstractNum w:abstractNumId="24" w15:restartNumberingAfterBreak="0">
+    <w:nsid w:val="79017B80"/>
+    <w:multiLevelType w:val="hybridMultilevel"/>
+    <w:tmpl w:val="699887E6"/>
+    <w:lvl w:ilvl="0" w:tplc="040C0001">
+      <w:start w:val="1"/>
+      <w:numFmt w:val="bullet"/>
+      <w:lvlText w:val=""/>
+      <w:lvlJc w:val="left"/>
+      <w:pPr>
+        <w:ind w:left="720" w:hanging="360"/>
+      </w:pPr>
+      <w:rPr>
+        <w:rFonts w:ascii="Symbol" w:hAnsi="Symbol" w:hint="default"/>
+      </w:rPr>
+    </w:lvl>
+    <w:lvl w:ilvl="1" w:tplc="040C0003" w:tentative="1">
+      <w:start w:val="1"/>
+      <w:numFmt w:val="bullet"/>
+      <w:lvlText w:val="o"/>
+      <w:lvlJc w:val="left"/>
+      <w:pPr>
+        <w:ind w:left="1440" w:hanging="360"/>
+      </w:pPr>
+      <w:rPr>
+        <w:rFonts w:ascii="Courier New" w:hAnsi="Courier New" w:cs="Courier New" w:hint="default"/>
+      </w:rPr>
+    </w:lvl>
+    <w:lvl w:ilvl="2" w:tplc="040C0005" w:tentative="1">
+      <w:start w:val="1"/>
+      <w:numFmt w:val="bullet"/>
+      <w:lvlText w:val=""/>
+      <w:lvlJc w:val="left"/>
+      <w:pPr>
+        <w:ind w:left="2160" w:hanging="360"/>
+      </w:pPr>
+      <w:rPr>
+        <w:rFonts w:ascii="Wingdings" w:hAnsi="Wingdings" w:hint="default"/>
+      </w:rPr>
+    </w:lvl>
+    <w:lvl w:ilvl="3" w:tplc="040C0001" w:tentative="1">
+      <w:start w:val="1"/>
+      <w:numFmt w:val="bullet"/>
+      <w:lvlText w:val=""/>
+      <w:lvlJc w:val="left"/>
+      <w:pPr>
+        <w:ind w:left="2880" w:hanging="360"/>
+      </w:pPr>
+      <w:rPr>
+        <w:rFonts w:ascii="Symbol" w:hAnsi="Symbol" w:hint="default"/>
+      </w:rPr>
+    </w:lvl>
+    <w:lvl w:ilvl="4" w:tplc="040C0003" w:tentative="1">
+      <w:start w:val="1"/>
+      <w:numFmt w:val="bullet"/>
+      <w:lvlText w:val="o"/>
+      <w:lvlJc w:val="left"/>
+      <w:pPr>
+        <w:ind w:left="3600" w:hanging="360"/>
+      </w:pPr>
+      <w:rPr>
+        <w:rFonts w:ascii="Courier New" w:hAnsi="Courier New" w:cs="Courier New" w:hint="default"/>
+      </w:rPr>
+    </w:lvl>
+    <w:lvl w:ilvl="5" w:tplc="040C0005" w:tentative="1">
+      <w:start w:val="1"/>
+      <w:numFmt w:val="bullet"/>
+      <w:lvlText w:val=""/>
+      <w:lvlJc w:val="left"/>
+      <w:pPr>
+        <w:ind w:left="4320" w:hanging="360"/>
+      </w:pPr>
+      <w:rPr>
+        <w:rFonts w:ascii="Wingdings" w:hAnsi="Wingdings" w:hint="default"/>
+      </w:rPr>
+    </w:lvl>
+    <w:lvl w:ilvl="6" w:tplc="040C0001" w:tentative="1">
+      <w:start w:val="1"/>
+      <w:numFmt w:val="bullet"/>
+      <w:lvlText w:val=""/>
+      <w:lvlJc w:val="left"/>
+      <w:pPr>
+        <w:ind w:left="5040" w:hanging="360"/>
+      </w:pPr>
+      <w:rPr>
+        <w:rFonts w:ascii="Symbol" w:hAnsi="Symbol" w:hint="default"/>
+      </w:rPr>
+    </w:lvl>
+    <w:lvl w:ilvl="7" w:tplc="040C0003" w:tentative="1">
+      <w:start w:val="1"/>
+      <w:numFmt w:val="bullet"/>
+      <w:lvlText w:val="o"/>
+      <w:lvlJc w:val="left"/>
+      <w:pPr>
+        <w:ind w:left="5760" w:hanging="360"/>
+      </w:pPr>
+      <w:rPr>
+        <w:rFonts w:ascii="Courier New" w:hAnsi="Courier New" w:cs="Courier New" w:hint="default"/>
+      </w:rPr>
+    </w:lvl>
+    <w:lvl w:ilvl="8" w:tplc="040C0005" w:tentative="1">
+      <w:start w:val="1"/>
+      <w:numFmt w:val="bullet"/>
+      <w:lvlText w:val=""/>
+      <w:lvlJc w:val="left"/>
+      <w:pPr>
+        <w:ind w:left="6480" w:hanging="360"/>
+      </w:pPr>
+      <w:rPr>
+        <w:rFonts w:ascii="Wingdings" w:hAnsi="Wingdings" w:hint="default"/>
+      </w:rPr>
+    </w:lvl>
+  </w:abstractNum>
   <w:num w:numId="1">
     <w:abstractNumId w:val="9"/>
   </w:num>
@@ -9549,7 +11000,7 @@
     <w:abstractNumId w:val="0"/>
   </w:num>
   <w:num w:numId="11">
-    <w:abstractNumId w:val="14"/>
+    <w:abstractNumId w:val="17"/>
   </w:num>
   <w:num w:numId="12">
     <w:abstractNumId w:val="9"/>
@@ -9570,19 +11021,19 @@
     </w:lvlOverride>
   </w:num>
   <w:num w:numId="15">
-    <w:abstractNumId w:val="13"/>
+    <w:abstractNumId w:val="15"/>
   </w:num>
   <w:num w:numId="16">
-    <w:abstractNumId w:val="17"/>
+    <w:abstractNumId w:val="23"/>
   </w:num>
   <w:num w:numId="17">
-    <w:abstractNumId w:val="12"/>
+    <w:abstractNumId w:val="14"/>
   </w:num>
   <w:num w:numId="18">
     <w:abstractNumId w:val="10"/>
   </w:num>
   <w:num w:numId="19">
-    <w:abstractNumId w:val="15"/>
+    <w:abstractNumId w:val="18"/>
   </w:num>
   <w:num w:numId="20">
     <w:abstractNumId w:val="9"/>
@@ -9603,10 +11054,31 @@
     </w:lvlOverride>
   </w:num>
   <w:num w:numId="24">
-    <w:abstractNumId w:val="16"/>
+    <w:abstractNumId w:val="20"/>
   </w:num>
   <w:num w:numId="25">
     <w:abstractNumId w:val="11"/>
+  </w:num>
+  <w:num w:numId="26">
+    <w:abstractNumId w:val="12"/>
+  </w:num>
+  <w:num w:numId="27">
+    <w:abstractNumId w:val="24"/>
+  </w:num>
+  <w:num w:numId="28">
+    <w:abstractNumId w:val="22"/>
+  </w:num>
+  <w:num w:numId="29">
+    <w:abstractNumId w:val="21"/>
+  </w:num>
+  <w:num w:numId="30">
+    <w:abstractNumId w:val="19"/>
+  </w:num>
+  <w:num w:numId="31">
+    <w:abstractNumId w:val="16"/>
+  </w:num>
+  <w:num w:numId="32">
+    <w:abstractNumId w:val="13"/>
   </w:num>
 </w:numbering>
 </file>
@@ -25595,6 +27067,13 @@
     <w:pitch w:val="fixed"/>
     <w:sig w:usb0="E00006FF" w:usb1="0000FCFF" w:usb2="00000001" w:usb3="00000000" w:csb0="0000019F" w:csb1="00000000"/>
   </w:font>
+  <w:font w:name="Segoe UI Symbol">
+    <w:panose1 w:val="020B0502040204020203"/>
+    <w:charset w:val="00"/>
+    <w:family w:val="swiss"/>
+    <w:pitch w:val="variable"/>
+    <w:sig w:usb0="800001E3" w:usb1="1200FFEF" w:usb2="00040000" w:usb3="00000000" w:csb0="00000001" w:csb1="00000000"/>
+  </w:font>
   <w:font w:name="Calibri Light">
     <w:panose1 w:val="020F0302020204030204"/>
     <w:charset w:val="00"/>
@@ -25648,6 +27127,8 @@
   </w:compat>
   <w:rsids>
     <w:rsidRoot w:val="00D77274"/>
+    <w:rsid w:val="001422F1"/>
+    <w:rsid w:val="00481219"/>
     <w:rsid w:val="004B159C"/>
     <w:rsid w:val="00851018"/>
     <w:rsid w:val="00BB10D2"/>
@@ -26579,7 +28060,7 @@
 </file>
 
 <file path=customXml/itemProps4.xml><?xml version="1.0" encoding="utf-8"?>
-<ds:datastoreItem xmlns:ds="http://schemas.openxmlformats.org/officeDocument/2006/customXml" ds:itemID="{4DF5BF83-B5E9-45CE-B4DA-F70525215648}">
+<ds:datastoreItem xmlns:ds="http://schemas.openxmlformats.org/officeDocument/2006/customXml" ds:itemID="{984ADE26-8C6F-4BFA-B3DC-353BA6B8BA6D}">
   <ds:schemaRefs>
     <ds:schemaRef ds:uri="http://schemas.openxmlformats.org/officeDocument/2006/bibliography"/>
   </ds:schemaRefs>

</xml_diff>